<commit_message>
Sorting and cleaning references
</commit_message>
<xml_diff>
--- a/Bibliographie word à intégrer dans la thèse.docx
+++ b/Bibliographie word à intégrer dans la thèse.docx
@@ -13,6 +13,7 @@
       <w:bookmarkStart w:id="0" w:name="Bibliographie"/>
       <w:bookmarkEnd w:id="0"/>
       <w:commentRangeStart w:id="1"/>
+      <w:proofErr w:type="spellStart"/>
       <w:r>
         <w:rPr>
           <w:rFonts w:ascii="Times New Roman" w:hAnsi="Times New Roman" w:cs="Times New Roman"/>
@@ -22,6 +23,7 @@
         <w:t>Bibliographie</w:t>
       </w:r>
       <w:commentRangeEnd w:id="1"/>
+      <w:proofErr w:type="spellEnd"/>
       <w:r>
         <w:rPr>
           <w:rStyle w:val="Marquedecommentaire"/>
@@ -303,7 +305,25 @@
           <w:w w:val="95"/>
           <w:lang w:val="en-US"/>
         </w:rPr>
-        <w:t>and methodology in psychology: Replication and extension of Aiken, West, Sechrest, and</w:t>
+        <w:t xml:space="preserve">and methodology in psychology: Replication and extension of Aiken, West, </w:t>
+      </w:r>
+      <w:proofErr w:type="spellStart"/>
+      <w:r>
+        <w:rPr>
+          <w:rFonts w:ascii="Times New Roman" w:hAnsi="Times New Roman" w:cs="Times New Roman"/>
+          <w:w w:val="95"/>
+          <w:lang w:val="en-US"/>
+        </w:rPr>
+        <w:t>Sechrest</w:t>
+      </w:r>
+      <w:proofErr w:type="spellEnd"/>
+      <w:r>
+        <w:rPr>
+          <w:rFonts w:ascii="Times New Roman" w:hAnsi="Times New Roman" w:cs="Times New Roman"/>
+          <w:w w:val="95"/>
+          <w:lang w:val="en-US"/>
+        </w:rPr>
+        <w:t>, and</w:t>
       </w:r>
       <w:r>
         <w:rPr>
@@ -575,15 +595,6 @@
           <w:t>10.1037/0003-066X.63.1.32</w:t>
         </w:r>
       </w:hyperlink>
-      <w:r>
-        <w:rPr>
-          <w:rFonts w:ascii="Times New Roman" w:hAnsi="Times New Roman" w:cs="Times New Roman"/>
-          <w:color w:val="FF0000"/>
-          <w:w w:val="95"/>
-          <w:lang w:val="en-US"/>
-        </w:rPr>
-        <w:t>.</w:t>
-      </w:r>
     </w:p>
     <w:p>
       <w:pPr>
@@ -598,6 +609,7 @@
           <w:lang w:val="en-US"/>
         </w:rPr>
       </w:pPr>
+      <w:proofErr w:type="spellStart"/>
       <w:r>
         <w:rPr>
           <w:rFonts w:ascii="Times New Roman" w:hAnsi="Times New Roman" w:cs="Times New Roman"/>
@@ -606,7 +618,40 @@
           <w:szCs w:val="24"/>
           <w:lang w:val="en-US"/>
         </w:rPr>
-        <w:t xml:space="preserve">Algina, J., Keselman, H. J., &amp; Penfield, R. D. (2006). Confidence </w:t>
+        <w:t>Algina</w:t>
+      </w:r>
+      <w:proofErr w:type="spellEnd"/>
+      <w:r>
+        <w:rPr>
+          <w:rFonts w:ascii="Times New Roman" w:hAnsi="Times New Roman" w:cs="Times New Roman"/>
+          <w:color w:val="000000" w:themeColor="text1"/>
+          <w:sz w:val="24"/>
+          <w:szCs w:val="24"/>
+          <w:lang w:val="en-US"/>
+        </w:rPr>
+        <w:t xml:space="preserve">, J., </w:t>
+      </w:r>
+      <w:proofErr w:type="spellStart"/>
+      <w:r>
+        <w:rPr>
+          <w:rFonts w:ascii="Times New Roman" w:hAnsi="Times New Roman" w:cs="Times New Roman"/>
+          <w:color w:val="000000" w:themeColor="text1"/>
+          <w:sz w:val="24"/>
+          <w:szCs w:val="24"/>
+          <w:lang w:val="en-US"/>
+        </w:rPr>
+        <w:t>Keselman</w:t>
+      </w:r>
+      <w:proofErr w:type="spellEnd"/>
+      <w:r>
+        <w:rPr>
+          <w:rFonts w:ascii="Times New Roman" w:hAnsi="Times New Roman" w:cs="Times New Roman"/>
+          <w:color w:val="000000" w:themeColor="text1"/>
+          <w:sz w:val="24"/>
+          <w:szCs w:val="24"/>
+          <w:lang w:val="en-US"/>
+        </w:rPr>
+        <w:t xml:space="preserve">, H. J., &amp; Penfield, R. D. (2006). Confidence </w:t>
       </w:r>
       <w:r>
         <w:rPr>
@@ -2618,7 +2663,29 @@
           <w:szCs w:val="24"/>
           <w:lang w:val="en-US"/>
         </w:rPr>
-        <w:t>(s.n.).</w:t>
+        <w:t>(</w:t>
+      </w:r>
+      <w:proofErr w:type="spellStart"/>
+      <w:r>
+        <w:rPr>
+          <w:rFonts w:ascii="Times New Roman" w:hAnsi="Times New Roman" w:cs="Times New Roman"/>
+          <w:w w:val="105"/>
+          <w:sz w:val="24"/>
+          <w:szCs w:val="24"/>
+          <w:lang w:val="en-US"/>
+        </w:rPr>
+        <w:t>s.n</w:t>
+      </w:r>
+      <w:proofErr w:type="spellEnd"/>
+      <w:r>
+        <w:rPr>
+          <w:rFonts w:ascii="Times New Roman" w:hAnsi="Times New Roman" w:cs="Times New Roman"/>
+          <w:w w:val="105"/>
+          <w:sz w:val="24"/>
+          <w:szCs w:val="24"/>
+          <w:lang w:val="en-US"/>
+        </w:rPr>
+        <w:t>.).</w:t>
       </w:r>
     </w:p>
     <w:p>
@@ -2631,13 +2698,23 @@
           <w:lang w:val="en-US"/>
         </w:rPr>
       </w:pPr>
-      <w:r>
-        <w:rPr>
-          <w:rFonts w:ascii="Times New Roman" w:hAnsi="Times New Roman" w:cs="Times New Roman"/>
-          <w:w w:val="95"/>
-          <w:lang w:val="en-US"/>
-        </w:rPr>
-        <w:t>Balluerka,</w:t>
+      <w:proofErr w:type="spellStart"/>
+      <w:r>
+        <w:rPr>
+          <w:rFonts w:ascii="Times New Roman" w:hAnsi="Times New Roman" w:cs="Times New Roman"/>
+          <w:w w:val="95"/>
+          <w:lang w:val="en-US"/>
+        </w:rPr>
+        <w:t>Balluerka</w:t>
+      </w:r>
+      <w:proofErr w:type="spellEnd"/>
+      <w:r>
+        <w:rPr>
+          <w:rFonts w:ascii="Times New Roman" w:hAnsi="Times New Roman" w:cs="Times New Roman"/>
+          <w:w w:val="95"/>
+          <w:lang w:val="en-US"/>
+        </w:rPr>
+        <w:t>,</w:t>
       </w:r>
       <w:r>
         <w:rPr>
@@ -3024,13 +3101,23 @@
         <w:t xml:space="preserve">D., D’Agostino McGowan, L., Dupont, W. D., &amp; </w:t>
       </w:r>
       <w:commentRangeStart w:id="4"/>
+      <w:proofErr w:type="spellStart"/>
       <w:r>
         <w:rPr>
           <w:rFonts w:ascii="Times New Roman" w:hAnsi="Times New Roman" w:cs="Times New Roman"/>
           <w:color w:val="FF0000"/>
           <w:lang w:val="en-US"/>
         </w:rPr>
-        <w:t>Greevy, R.A</w:t>
+        <w:t>Greevy</w:t>
+      </w:r>
+      <w:proofErr w:type="spellEnd"/>
+      <w:r>
+        <w:rPr>
+          <w:rFonts w:ascii="Times New Roman" w:hAnsi="Times New Roman" w:cs="Times New Roman"/>
+          <w:color w:val="FF0000"/>
+          <w:lang w:val="en-US"/>
+        </w:rPr>
+        <w:t>, R.A</w:t>
       </w:r>
       <w:commentRangeEnd w:id="4"/>
       <w:r>
@@ -3096,6 +3183,7 @@
         </w:rPr>
         <w:t xml:space="preserve"> </w:t>
       </w:r>
+      <w:proofErr w:type="spellStart"/>
       <w:r>
         <w:rPr>
           <w:rFonts w:ascii="Times New Roman" w:hAnsi="Times New Roman" w:cs="Times New Roman"/>
@@ -3104,6 +3192,7 @@
         </w:rPr>
         <w:t>PLoS</w:t>
       </w:r>
+      <w:proofErr w:type="spellEnd"/>
       <w:r>
         <w:rPr>
           <w:rFonts w:ascii="Times New Roman" w:hAnsi="Times New Roman" w:cs="Times New Roman"/>
@@ -3354,6 +3443,7 @@
         </w:rPr>
         <w:t xml:space="preserve"> </w:t>
       </w:r>
+      <w:proofErr w:type="spellStart"/>
       <w:r>
         <w:rPr>
           <w:rFonts w:ascii="Times New Roman" w:hAnsi="Times New Roman" w:cs="Times New Roman"/>
@@ -3362,6 +3452,7 @@
         </w:rPr>
         <w:t>likert</w:t>
       </w:r>
+      <w:proofErr w:type="spellEnd"/>
       <w:r>
         <w:rPr>
           <w:rFonts w:ascii="Times New Roman" w:hAnsi="Times New Roman" w:cs="Times New Roman"/>
@@ -3998,13 +4089,23 @@
           <w:lang w:val="en-US"/>
         </w:rPr>
       </w:pPr>
-      <w:r>
-        <w:rPr>
-          <w:rFonts w:ascii="Times New Roman" w:hAnsi="Times New Roman" w:cs="Times New Roman"/>
-          <w:w w:val="95"/>
-          <w:lang w:val="en-US"/>
-        </w:rPr>
-        <w:t>Burriss,</w:t>
+      <w:proofErr w:type="spellStart"/>
+      <w:r>
+        <w:rPr>
+          <w:rFonts w:ascii="Times New Roman" w:hAnsi="Times New Roman" w:cs="Times New Roman"/>
+          <w:w w:val="95"/>
+          <w:lang w:val="en-US"/>
+        </w:rPr>
+        <w:t>Burriss</w:t>
+      </w:r>
+      <w:proofErr w:type="spellEnd"/>
+      <w:r>
+        <w:rPr>
+          <w:rFonts w:ascii="Times New Roman" w:hAnsi="Times New Roman" w:cs="Times New Roman"/>
+          <w:w w:val="95"/>
+          <w:lang w:val="en-US"/>
+        </w:rPr>
+        <w:t>,</w:t>
       </w:r>
       <w:r>
         <w:rPr>
@@ -4049,13 +4150,23 @@
         </w:rPr>
         <w:t xml:space="preserve"> </w:t>
       </w:r>
-      <w:r>
-        <w:rPr>
-          <w:rFonts w:ascii="Times New Roman" w:hAnsi="Times New Roman" w:cs="Times New Roman"/>
-          <w:w w:val="95"/>
-          <w:lang w:val="en-US"/>
-        </w:rPr>
-        <w:t>Troscianko,</w:t>
+      <w:proofErr w:type="spellStart"/>
+      <w:r>
+        <w:rPr>
+          <w:rFonts w:ascii="Times New Roman" w:hAnsi="Times New Roman" w:cs="Times New Roman"/>
+          <w:w w:val="95"/>
+          <w:lang w:val="en-US"/>
+        </w:rPr>
+        <w:t>Troscianko</w:t>
+      </w:r>
+      <w:proofErr w:type="spellEnd"/>
+      <w:r>
+        <w:rPr>
+          <w:rFonts w:ascii="Times New Roman" w:hAnsi="Times New Roman" w:cs="Times New Roman"/>
+          <w:w w:val="95"/>
+          <w:lang w:val="en-US"/>
+        </w:rPr>
+        <w:t>,</w:t>
       </w:r>
       <w:r>
         <w:rPr>
@@ -4637,6 +4748,7 @@
         </w:rPr>
         <w:t xml:space="preserve"> </w:t>
       </w:r>
+      <w:proofErr w:type="spellStart"/>
       <w:r>
         <w:rPr>
           <w:rFonts w:ascii="Times New Roman" w:hAnsi="Times New Roman" w:cs="Times New Roman"/>
@@ -4645,6 +4757,7 @@
         </w:rPr>
         <w:t>PLoS</w:t>
       </w:r>
+      <w:proofErr w:type="spellEnd"/>
       <w:r>
         <w:rPr>
           <w:rFonts w:ascii="Times New Roman" w:hAnsi="Times New Roman" w:cs="Times New Roman"/>
@@ -4787,12 +4900,21 @@
         </w:rPr>
         <w:t xml:space="preserve"> </w:t>
       </w:r>
-      <w:r>
-        <w:rPr>
-          <w:rFonts w:ascii="Times New Roman" w:hAnsi="Times New Roman" w:cs="Times New Roman"/>
-          <w:lang w:val="en-US"/>
-        </w:rPr>
-        <w:t>Kounali,</w:t>
+      <w:proofErr w:type="spellStart"/>
+      <w:r>
+        <w:rPr>
+          <w:rFonts w:ascii="Times New Roman" w:hAnsi="Times New Roman" w:cs="Times New Roman"/>
+          <w:lang w:val="en-US"/>
+        </w:rPr>
+        <w:t>Kounali</w:t>
+      </w:r>
+      <w:proofErr w:type="spellEnd"/>
+      <w:r>
+        <w:rPr>
+          <w:rFonts w:ascii="Times New Roman" w:hAnsi="Times New Roman" w:cs="Times New Roman"/>
+          <w:lang w:val="en-US"/>
+        </w:rPr>
+        <w:t>,</w:t>
       </w:r>
       <w:r>
         <w:rPr>
@@ -6622,14 +6744,25 @@
           <w:lang w:val="fr-BE"/>
         </w:rPr>
       </w:pPr>
-      <w:r>
-        <w:rPr>
-          <w:rFonts w:ascii="Times New Roman" w:hAnsi="Times New Roman" w:cs="Times New Roman"/>
-          <w:sz w:val="24"/>
-          <w:szCs w:val="24"/>
-          <w:lang w:val="en-US"/>
-        </w:rPr>
-        <w:t>Counsell, A., &amp; Harlow, L. (2017). Reporting practices and use of quantitative methods in</w:t>
+      <w:proofErr w:type="spellStart"/>
+      <w:r>
+        <w:rPr>
+          <w:rFonts w:ascii="Times New Roman" w:hAnsi="Times New Roman" w:cs="Times New Roman"/>
+          <w:sz w:val="24"/>
+          <w:szCs w:val="24"/>
+          <w:lang w:val="en-US"/>
+        </w:rPr>
+        <w:t>Counsell</w:t>
+      </w:r>
+      <w:proofErr w:type="spellEnd"/>
+      <w:r>
+        <w:rPr>
+          <w:rFonts w:ascii="Times New Roman" w:hAnsi="Times New Roman" w:cs="Times New Roman"/>
+          <w:sz w:val="24"/>
+          <w:szCs w:val="24"/>
+          <w:lang w:val="en-US"/>
+        </w:rPr>
+        <w:t>, A., &amp; Harlow, L. (2017). Reporting practices and use of quantitative methods in</w:t>
       </w:r>
       <w:r>
         <w:rPr>
@@ -6931,6 +7064,7 @@
           <w:lang w:val="en-US"/>
         </w:rPr>
       </w:pPr>
+      <w:proofErr w:type="spellStart"/>
       <w:r>
         <w:rPr>
           <w:rFonts w:ascii="Times New Roman" w:hAnsi="Times New Roman" w:cs="Times New Roman"/>
@@ -6938,7 +7072,17 @@
           <w:szCs w:val="24"/>
           <w:lang w:val="fr-BE"/>
         </w:rPr>
-        <w:t xml:space="preserve">Croasmun, </w:t>
+        <w:t>Croasmun</w:t>
+      </w:r>
+      <w:proofErr w:type="spellEnd"/>
+      <w:r>
+        <w:rPr>
+          <w:rFonts w:ascii="Times New Roman" w:hAnsi="Times New Roman" w:cs="Times New Roman"/>
+          <w:sz w:val="24"/>
+          <w:szCs w:val="24"/>
+          <w:lang w:val="fr-BE"/>
+        </w:rPr>
+        <w:t xml:space="preserve">, </w:t>
       </w:r>
       <w:r>
         <w:rPr>
@@ -6957,16 +7101,56 @@
           <w:szCs w:val="24"/>
           <w:lang w:val="fr-BE"/>
         </w:rPr>
-        <w:t xml:space="preserve">T., &amp; Ostrom, L. (2011). </w:t>
-      </w:r>
-      <w:r>
-        <w:rPr>
-          <w:rFonts w:ascii="Times New Roman" w:hAnsi="Times New Roman" w:cs="Times New Roman"/>
-          <w:sz w:val="24"/>
-          <w:szCs w:val="24"/>
-          <w:lang w:val="en-US"/>
-        </w:rPr>
-        <w:t xml:space="preserve">Using likert-type scales in the social sciences. </w:t>
+        <w:t xml:space="preserve">T., &amp; </w:t>
+      </w:r>
+      <w:proofErr w:type="spellStart"/>
+      <w:r>
+        <w:rPr>
+          <w:rFonts w:ascii="Times New Roman" w:hAnsi="Times New Roman" w:cs="Times New Roman"/>
+          <w:sz w:val="24"/>
+          <w:szCs w:val="24"/>
+          <w:lang w:val="fr-BE"/>
+        </w:rPr>
+        <w:t>Ostrom</w:t>
+      </w:r>
+      <w:proofErr w:type="spellEnd"/>
+      <w:r>
+        <w:rPr>
+          <w:rFonts w:ascii="Times New Roman" w:hAnsi="Times New Roman" w:cs="Times New Roman"/>
+          <w:sz w:val="24"/>
+          <w:szCs w:val="24"/>
+          <w:lang w:val="fr-BE"/>
+        </w:rPr>
+        <w:t xml:space="preserve">, L. (2011). </w:t>
+      </w:r>
+      <w:r>
+        <w:rPr>
+          <w:rFonts w:ascii="Times New Roman" w:hAnsi="Times New Roman" w:cs="Times New Roman"/>
+          <w:sz w:val="24"/>
+          <w:szCs w:val="24"/>
+          <w:lang w:val="en-US"/>
+        </w:rPr>
+        <w:t xml:space="preserve">Using </w:t>
+      </w:r>
+      <w:proofErr w:type="spellStart"/>
+      <w:r>
+        <w:rPr>
+          <w:rFonts w:ascii="Times New Roman" w:hAnsi="Times New Roman" w:cs="Times New Roman"/>
+          <w:sz w:val="24"/>
+          <w:szCs w:val="24"/>
+          <w:lang w:val="en-US"/>
+        </w:rPr>
+        <w:t>likert</w:t>
+      </w:r>
+      <w:proofErr w:type="spellEnd"/>
+      <w:r>
+        <w:rPr>
+          <w:rFonts w:ascii="Times New Roman" w:hAnsi="Times New Roman" w:cs="Times New Roman"/>
+          <w:sz w:val="24"/>
+          <w:szCs w:val="24"/>
+          <w:lang w:val="en-US"/>
+        </w:rPr>
+        <w:t xml:space="preserve">-type scales in the social sciences. </w:t>
       </w:r>
       <w:r>
         <w:rPr>
@@ -8276,6 +8460,7 @@
         </w:rPr>
         <w:t xml:space="preserve"> </w:t>
       </w:r>
+      <w:proofErr w:type="spellStart"/>
       <w:r>
         <w:rPr>
           <w:rFonts w:ascii="Times New Roman" w:hAnsi="Times New Roman" w:cs="Times New Roman"/>
@@ -8284,7 +8469,18 @@
           <w:szCs w:val="24"/>
           <w:lang w:val="en-US"/>
         </w:rPr>
-        <w:t>Lakens,</w:t>
+        <w:t>Lakens</w:t>
+      </w:r>
+      <w:proofErr w:type="spellEnd"/>
+      <w:r>
+        <w:rPr>
+          <w:rFonts w:ascii="Times New Roman" w:hAnsi="Times New Roman" w:cs="Times New Roman"/>
+          <w:spacing w:val="-1"/>
+          <w:sz w:val="24"/>
+          <w:szCs w:val="24"/>
+          <w:lang w:val="en-US"/>
+        </w:rPr>
+        <w:t>,</w:t>
       </w:r>
       <w:r>
         <w:rPr>
@@ -8872,7 +9068,27 @@
           <w:szCs w:val="24"/>
           <w:lang w:val="en-US"/>
         </w:rPr>
-        <w:t>Delacre, M., Leys, C., Mora, Y. L., &amp; Lakens, D. (2019). Taking parametric assumptions</w:t>
+        <w:t xml:space="preserve">Delacre, M., Leys, C., Mora, Y. L., &amp; </w:t>
+      </w:r>
+      <w:proofErr w:type="spellStart"/>
+      <w:r>
+        <w:rPr>
+          <w:rFonts w:ascii="Times New Roman" w:hAnsi="Times New Roman" w:cs="Times New Roman"/>
+          <w:sz w:val="24"/>
+          <w:szCs w:val="24"/>
+          <w:lang w:val="en-US"/>
+        </w:rPr>
+        <w:t>Lakens</w:t>
+      </w:r>
+      <w:proofErr w:type="spellEnd"/>
+      <w:r>
+        <w:rPr>
+          <w:rFonts w:ascii="Times New Roman" w:hAnsi="Times New Roman" w:cs="Times New Roman"/>
+          <w:sz w:val="24"/>
+          <w:szCs w:val="24"/>
+          <w:lang w:val="en-US"/>
+        </w:rPr>
+        <w:t>, D. (2019). Taking parametric assumptions</w:t>
       </w:r>
       <w:r>
         <w:rPr>
@@ -9192,12 +9408,21 @@
         </w:rPr>
         <w:t xml:space="preserve"> </w:t>
       </w:r>
-      <w:r>
-        <w:rPr>
-          <w:rFonts w:ascii="Times New Roman" w:hAnsi="Times New Roman" w:cs="Times New Roman"/>
-          <w:lang w:val="en-US"/>
-        </w:rPr>
-        <w:t>Eisenhart,</w:t>
+      <w:proofErr w:type="spellStart"/>
+      <w:r>
+        <w:rPr>
+          <w:rFonts w:ascii="Times New Roman" w:hAnsi="Times New Roman" w:cs="Times New Roman"/>
+          <w:lang w:val="en-US"/>
+        </w:rPr>
+        <w:t>Eisenhart</w:t>
+      </w:r>
+      <w:proofErr w:type="spellEnd"/>
+      <w:r>
+        <w:rPr>
+          <w:rFonts w:ascii="Times New Roman" w:hAnsi="Times New Roman" w:cs="Times New Roman"/>
+          <w:lang w:val="en-US"/>
+        </w:rPr>
+        <w:t>,</w:t>
       </w:r>
       <w:r>
         <w:rPr>
@@ -9562,6 +9787,7 @@
           <w:lang w:val="en-US"/>
         </w:rPr>
       </w:pPr>
+      <w:proofErr w:type="spellStart"/>
       <w:r>
         <w:rPr>
           <w:rFonts w:ascii="Times New Roman" w:hAnsi="Times New Roman" w:cs="Times New Roman"/>
@@ -9569,7 +9795,16 @@
           <w:lang w:val="en-US"/>
         </w:rPr>
         <w:lastRenderedPageBreak/>
-        <w:t>Efron,</w:t>
+        <w:t>Efron</w:t>
+      </w:r>
+      <w:proofErr w:type="spellEnd"/>
+      <w:r>
+        <w:rPr>
+          <w:rFonts w:ascii="Times New Roman" w:hAnsi="Times New Roman" w:cs="Times New Roman"/>
+          <w:w w:val="105"/>
+          <w:lang w:val="en-US"/>
+        </w:rPr>
+        <w:t>,</w:t>
       </w:r>
       <w:r>
         <w:rPr>
@@ -9614,13 +9849,23 @@
         </w:rPr>
         <w:t xml:space="preserve"> </w:t>
       </w:r>
+      <w:proofErr w:type="spellStart"/>
       <w:r>
         <w:rPr>
           <w:rFonts w:ascii="Times New Roman" w:hAnsi="Times New Roman" w:cs="Times New Roman"/>
           <w:w w:val="105"/>
           <w:lang w:val="en-US"/>
         </w:rPr>
-        <w:t>Tibshirani,</w:t>
+        <w:t>Tibshirani</w:t>
+      </w:r>
+      <w:proofErr w:type="spellEnd"/>
+      <w:r>
+        <w:rPr>
+          <w:rFonts w:ascii="Times New Roman" w:hAnsi="Times New Roman" w:cs="Times New Roman"/>
+          <w:w w:val="105"/>
+          <w:lang w:val="en-US"/>
+        </w:rPr>
+        <w:t>,</w:t>
       </w:r>
       <w:r>
         <w:rPr>
@@ -9790,7 +10035,25 @@
           <w:w w:val="105"/>
           <w:lang w:val="en-US"/>
         </w:rPr>
-        <w:t>(S.l.):</w:t>
+        <w:t>(</w:t>
+      </w:r>
+      <w:proofErr w:type="spellStart"/>
+      <w:r>
+        <w:rPr>
+          <w:rFonts w:ascii="Times New Roman" w:hAnsi="Times New Roman" w:cs="Times New Roman"/>
+          <w:w w:val="105"/>
+          <w:lang w:val="en-US"/>
+        </w:rPr>
+        <w:t>S.l.</w:t>
+      </w:r>
+      <w:proofErr w:type="spellEnd"/>
+      <w:r>
+        <w:rPr>
+          <w:rFonts w:ascii="Times New Roman" w:hAnsi="Times New Roman" w:cs="Times New Roman"/>
+          <w:w w:val="105"/>
+          <w:lang w:val="en-US"/>
+        </w:rPr>
+        <w:t>):</w:t>
       </w:r>
       <w:r>
         <w:rPr>
@@ -9953,7 +10216,25 @@
           <w:w w:val="105"/>
           <w:lang w:val="en-US"/>
         </w:rPr>
-        <w:t>(S.l.):</w:t>
+        <w:t>(</w:t>
+      </w:r>
+      <w:proofErr w:type="spellStart"/>
+      <w:r>
+        <w:rPr>
+          <w:rFonts w:ascii="Times New Roman" w:hAnsi="Times New Roman" w:cs="Times New Roman"/>
+          <w:w w:val="105"/>
+          <w:lang w:val="en-US"/>
+        </w:rPr>
+        <w:t>S.l.</w:t>
+      </w:r>
+      <w:proofErr w:type="spellEnd"/>
+      <w:r>
+        <w:rPr>
+          <w:rFonts w:ascii="Times New Roman" w:hAnsi="Times New Roman" w:cs="Times New Roman"/>
+          <w:w w:val="105"/>
+          <w:lang w:val="en-US"/>
+        </w:rPr>
+        <w:t>):</w:t>
       </w:r>
       <w:r>
         <w:rPr>
@@ -10022,7 +10303,39 @@
           <w:rFonts w:ascii="Times New Roman" w:hAnsi="Times New Roman" w:cs="Times New Roman"/>
           <w:lang w:val="en-US"/>
         </w:rPr>
-        <w:t>Erceg-Hurn, D. M., &amp; Mirosevich, V. M. (2008). Modern robust statistical methods: an easy</w:t>
+        <w:t>Erceg-</w:t>
+      </w:r>
+      <w:proofErr w:type="spellStart"/>
+      <w:r>
+        <w:rPr>
+          <w:rFonts w:ascii="Times New Roman" w:hAnsi="Times New Roman" w:cs="Times New Roman"/>
+          <w:lang w:val="en-US"/>
+        </w:rPr>
+        <w:t>Hurn</w:t>
+      </w:r>
+      <w:proofErr w:type="spellEnd"/>
+      <w:r>
+        <w:rPr>
+          <w:rFonts w:ascii="Times New Roman" w:hAnsi="Times New Roman" w:cs="Times New Roman"/>
+          <w:lang w:val="en-US"/>
+        </w:rPr>
+        <w:t xml:space="preserve">, D. M., &amp; </w:t>
+      </w:r>
+      <w:proofErr w:type="spellStart"/>
+      <w:r>
+        <w:rPr>
+          <w:rFonts w:ascii="Times New Roman" w:hAnsi="Times New Roman" w:cs="Times New Roman"/>
+          <w:lang w:val="en-US"/>
+        </w:rPr>
+        <w:t>Mirosevich</w:t>
+      </w:r>
+      <w:proofErr w:type="spellEnd"/>
+      <w:r>
+        <w:rPr>
+          <w:rFonts w:ascii="Times New Roman" w:hAnsi="Times New Roman" w:cs="Times New Roman"/>
+          <w:lang w:val="en-US"/>
+        </w:rPr>
+        <w:t>, V. M. (2008). Modern robust statistical methods: an easy</w:t>
       </w:r>
       <w:r>
         <w:rPr>
@@ -10190,7 +10503,29 @@
           <w:szCs w:val="24"/>
           <w:lang w:val="en-US"/>
         </w:rPr>
-        <w:t>. (S.l.): Psychology</w:t>
+        <w:t>. (</w:t>
+      </w:r>
+      <w:proofErr w:type="spellStart"/>
+      <w:r>
+        <w:rPr>
+          <w:rFonts w:ascii="Times New Roman" w:hAnsi="Times New Roman" w:cs="Times New Roman"/>
+          <w:w w:val="105"/>
+          <w:sz w:val="24"/>
+          <w:szCs w:val="24"/>
+          <w:lang w:val="en-US"/>
+        </w:rPr>
+        <w:t>S.l.</w:t>
+      </w:r>
+      <w:proofErr w:type="spellEnd"/>
+      <w:r>
+        <w:rPr>
+          <w:rFonts w:ascii="Times New Roman" w:hAnsi="Times New Roman" w:cs="Times New Roman"/>
+          <w:w w:val="105"/>
+          <w:sz w:val="24"/>
+          <w:szCs w:val="24"/>
+          <w:lang w:val="en-US"/>
+        </w:rPr>
+        <w:t>): Psychology</w:t>
       </w:r>
       <w:r>
         <w:rPr>
@@ -10424,7 +10759,27 @@
           <w:szCs w:val="24"/>
           <w:lang w:val="en-US"/>
         </w:rPr>
-        <w:t>(S.l.):</w:t>
+        <w:t>(</w:t>
+      </w:r>
+      <w:proofErr w:type="spellStart"/>
+      <w:r>
+        <w:rPr>
+          <w:rFonts w:ascii="Times New Roman" w:hAnsi="Times New Roman" w:cs="Times New Roman"/>
+          <w:sz w:val="24"/>
+          <w:szCs w:val="24"/>
+          <w:lang w:val="en-US"/>
+        </w:rPr>
+        <w:t>S.l.</w:t>
+      </w:r>
+      <w:proofErr w:type="spellEnd"/>
+      <w:r>
+        <w:rPr>
+          <w:rFonts w:ascii="Times New Roman" w:hAnsi="Times New Roman" w:cs="Times New Roman"/>
+          <w:sz w:val="24"/>
+          <w:szCs w:val="24"/>
+          <w:lang w:val="en-US"/>
+        </w:rPr>
+        <w:t>):</w:t>
       </w:r>
       <w:r>
         <w:rPr>
@@ -10572,12 +10927,21 @@
           <w:lang w:val="en-US"/>
         </w:rPr>
       </w:pPr>
-      <w:r>
-        <w:rPr>
-          <w:rFonts w:ascii="Times New Roman" w:hAnsi="Times New Roman" w:cs="Times New Roman"/>
-          <w:lang w:val="en-US"/>
-        </w:rPr>
-        <w:t>Fraas,</w:t>
+      <w:proofErr w:type="spellStart"/>
+      <w:r>
+        <w:rPr>
+          <w:rFonts w:ascii="Times New Roman" w:hAnsi="Times New Roman" w:cs="Times New Roman"/>
+          <w:lang w:val="en-US"/>
+        </w:rPr>
+        <w:t>Fraas</w:t>
+      </w:r>
+      <w:proofErr w:type="spellEnd"/>
+      <w:r>
+        <w:rPr>
+          <w:rFonts w:ascii="Times New Roman" w:hAnsi="Times New Roman" w:cs="Times New Roman"/>
+          <w:lang w:val="en-US"/>
+        </w:rPr>
+        <w:t>,</w:t>
       </w:r>
       <w:r>
         <w:rPr>
@@ -11567,14 +11931,25 @@
         </w:rPr>
         <w:t xml:space="preserve"> </w:t>
       </w:r>
-      <w:r>
-        <w:rPr>
-          <w:rFonts w:ascii="Times New Roman" w:hAnsi="Times New Roman" w:cs="Times New Roman"/>
-          <w:sz w:val="24"/>
-          <w:szCs w:val="24"/>
-          <w:lang w:val="en-US"/>
-        </w:rPr>
-        <w:t>Szodorai,</w:t>
+      <w:proofErr w:type="spellStart"/>
+      <w:r>
+        <w:rPr>
+          <w:rFonts w:ascii="Times New Roman" w:hAnsi="Times New Roman" w:cs="Times New Roman"/>
+          <w:sz w:val="24"/>
+          <w:szCs w:val="24"/>
+          <w:lang w:val="en-US"/>
+        </w:rPr>
+        <w:t>Szodorai</w:t>
+      </w:r>
+      <w:proofErr w:type="spellEnd"/>
+      <w:r>
+        <w:rPr>
+          <w:rFonts w:ascii="Times New Roman" w:hAnsi="Times New Roman" w:cs="Times New Roman"/>
+          <w:sz w:val="24"/>
+          <w:szCs w:val="24"/>
+          <w:lang w:val="en-US"/>
+        </w:rPr>
+        <w:t>,</w:t>
       </w:r>
       <w:r>
         <w:rPr>
@@ -12030,14 +12405,25 @@
         </w:rPr>
         <w:t xml:space="preserve"> </w:t>
       </w:r>
-      <w:r>
-        <w:rPr>
-          <w:rFonts w:ascii="Times New Roman" w:hAnsi="Times New Roman" w:cs="Times New Roman"/>
-          <w:sz w:val="24"/>
-          <w:szCs w:val="24"/>
-          <w:lang w:val="en-US"/>
-        </w:rPr>
-        <w:t>McGav,</w:t>
+      <w:proofErr w:type="spellStart"/>
+      <w:r>
+        <w:rPr>
+          <w:rFonts w:ascii="Times New Roman" w:hAnsi="Times New Roman" w:cs="Times New Roman"/>
+          <w:sz w:val="24"/>
+          <w:szCs w:val="24"/>
+          <w:lang w:val="en-US"/>
+        </w:rPr>
+        <w:t>McGav</w:t>
+      </w:r>
+      <w:proofErr w:type="spellEnd"/>
+      <w:r>
+        <w:rPr>
+          <w:rFonts w:ascii="Times New Roman" w:hAnsi="Times New Roman" w:cs="Times New Roman"/>
+          <w:sz w:val="24"/>
+          <w:szCs w:val="24"/>
+          <w:lang w:val="en-US"/>
+        </w:rPr>
+        <w:t>,</w:t>
       </w:r>
       <w:r>
         <w:rPr>
@@ -12329,7 +12715,27 @@
           <w:szCs w:val="24"/>
           <w:lang w:val="en-US"/>
         </w:rPr>
-        <w:t>(s.n.).</w:t>
+        <w:t>(</w:t>
+      </w:r>
+      <w:proofErr w:type="spellStart"/>
+      <w:r>
+        <w:rPr>
+          <w:rFonts w:ascii="Times New Roman" w:hAnsi="Times New Roman" w:cs="Times New Roman"/>
+          <w:sz w:val="24"/>
+          <w:szCs w:val="24"/>
+          <w:lang w:val="en-US"/>
+        </w:rPr>
+        <w:t>s.n</w:t>
+      </w:r>
+      <w:proofErr w:type="spellEnd"/>
+      <w:r>
+        <w:rPr>
+          <w:rFonts w:ascii="Times New Roman" w:hAnsi="Times New Roman" w:cs="Times New Roman"/>
+          <w:sz w:val="24"/>
+          <w:szCs w:val="24"/>
+          <w:lang w:val="en-US"/>
+        </w:rPr>
+        <w:t>.).</w:t>
       </w:r>
     </w:p>
     <w:p>
@@ -12547,14 +12953,45 @@
           <w:szCs w:val="24"/>
         </w:rPr>
       </w:pPr>
-      <w:r>
-        <w:rPr>
-          <w:rFonts w:ascii="Times New Roman" w:hAnsi="Times New Roman" w:cs="Times New Roman"/>
-          <w:sz w:val="24"/>
-          <w:szCs w:val="24"/>
-          <w:lang w:val="en-US"/>
-        </w:rPr>
-        <w:t>Golinski, C., &amp; Cribbie, R. A. (2009). The expanding role of quantitative methodologists in</w:t>
+      <w:proofErr w:type="spellStart"/>
+      <w:r>
+        <w:rPr>
+          <w:rFonts w:ascii="Times New Roman" w:hAnsi="Times New Roman" w:cs="Times New Roman"/>
+          <w:sz w:val="24"/>
+          <w:szCs w:val="24"/>
+          <w:lang w:val="en-US"/>
+        </w:rPr>
+        <w:t>Golinski</w:t>
+      </w:r>
+      <w:proofErr w:type="spellEnd"/>
+      <w:r>
+        <w:rPr>
+          <w:rFonts w:ascii="Times New Roman" w:hAnsi="Times New Roman" w:cs="Times New Roman"/>
+          <w:sz w:val="24"/>
+          <w:szCs w:val="24"/>
+          <w:lang w:val="en-US"/>
+        </w:rPr>
+        <w:t xml:space="preserve">, C., &amp; </w:t>
+      </w:r>
+      <w:proofErr w:type="spellStart"/>
+      <w:r>
+        <w:rPr>
+          <w:rFonts w:ascii="Times New Roman" w:hAnsi="Times New Roman" w:cs="Times New Roman"/>
+          <w:sz w:val="24"/>
+          <w:szCs w:val="24"/>
+          <w:lang w:val="en-US"/>
+        </w:rPr>
+        <w:t>Cribbie</w:t>
+      </w:r>
+      <w:proofErr w:type="spellEnd"/>
+      <w:r>
+        <w:rPr>
+          <w:rFonts w:ascii="Times New Roman" w:hAnsi="Times New Roman" w:cs="Times New Roman"/>
+          <w:sz w:val="24"/>
+          <w:szCs w:val="24"/>
+          <w:lang w:val="en-US"/>
+        </w:rPr>
+        <w:t>, R. A. (2009). The expanding role of quantitative methodologists in</w:t>
       </w:r>
       <w:r>
         <w:rPr>
@@ -12991,14 +13428,25 @@
         </w:rPr>
         <w:t xml:space="preserve"> </w:t>
       </w:r>
-      <w:r>
-        <w:rPr>
-          <w:rFonts w:ascii="Times New Roman" w:hAnsi="Times New Roman" w:cs="Times New Roman"/>
-          <w:sz w:val="24"/>
-          <w:szCs w:val="24"/>
-          <w:lang w:val="en-US"/>
-        </w:rPr>
-        <w:t>Geisser,</w:t>
+      <w:proofErr w:type="spellStart"/>
+      <w:r>
+        <w:rPr>
+          <w:rFonts w:ascii="Times New Roman" w:hAnsi="Times New Roman" w:cs="Times New Roman"/>
+          <w:sz w:val="24"/>
+          <w:szCs w:val="24"/>
+          <w:lang w:val="en-US"/>
+        </w:rPr>
+        <w:t>Geisser</w:t>
+      </w:r>
+      <w:proofErr w:type="spellEnd"/>
+      <w:r>
+        <w:rPr>
+          <w:rFonts w:ascii="Times New Roman" w:hAnsi="Times New Roman" w:cs="Times New Roman"/>
+          <w:sz w:val="24"/>
+          <w:szCs w:val="24"/>
+          <w:lang w:val="en-US"/>
+        </w:rPr>
+        <w:t>,</w:t>
       </w:r>
       <w:r>
         <w:rPr>
@@ -14492,7 +14940,29 @@
           <w:szCs w:val="24"/>
           <w:lang w:val="en-US"/>
         </w:rPr>
-        <w:t>(S.l.):</w:t>
+        <w:t>(</w:t>
+      </w:r>
+      <w:proofErr w:type="spellStart"/>
+      <w:r>
+        <w:rPr>
+          <w:rFonts w:ascii="Times New Roman" w:hAnsi="Times New Roman" w:cs="Times New Roman"/>
+          <w:w w:val="105"/>
+          <w:sz w:val="24"/>
+          <w:szCs w:val="24"/>
+          <w:lang w:val="en-US"/>
+        </w:rPr>
+        <w:t>S.l.</w:t>
+      </w:r>
+      <w:proofErr w:type="spellEnd"/>
+      <w:r>
+        <w:rPr>
+          <w:rFonts w:ascii="Times New Roman" w:hAnsi="Times New Roman" w:cs="Times New Roman"/>
+          <w:w w:val="105"/>
+          <w:sz w:val="24"/>
+          <w:szCs w:val="24"/>
+          <w:lang w:val="en-US"/>
+        </w:rPr>
+        <w:t>):</w:t>
       </w:r>
       <w:r>
         <w:rPr>
@@ -15530,14 +16000,25 @@
         </w:rPr>
         <w:t xml:space="preserve"> </w:t>
       </w:r>
-      <w:r>
-        <w:rPr>
-          <w:rFonts w:ascii="Times New Roman" w:hAnsi="Times New Roman" w:cs="Times New Roman"/>
-          <w:sz w:val="24"/>
-          <w:szCs w:val="24"/>
-          <w:lang w:val="en-US"/>
-        </w:rPr>
-        <w:t>McGarty,</w:t>
+      <w:proofErr w:type="spellStart"/>
+      <w:r>
+        <w:rPr>
+          <w:rFonts w:ascii="Times New Roman" w:hAnsi="Times New Roman" w:cs="Times New Roman"/>
+          <w:sz w:val="24"/>
+          <w:szCs w:val="24"/>
+          <w:lang w:val="en-US"/>
+        </w:rPr>
+        <w:t>McGarty</w:t>
+      </w:r>
+      <w:proofErr w:type="spellEnd"/>
+      <w:r>
+        <w:rPr>
+          <w:rFonts w:ascii="Times New Roman" w:hAnsi="Times New Roman" w:cs="Times New Roman"/>
+          <w:sz w:val="24"/>
+          <w:szCs w:val="24"/>
+          <w:lang w:val="en-US"/>
+        </w:rPr>
+        <w:t>,</w:t>
       </w:r>
       <w:r>
         <w:rPr>
@@ -15728,7 +16209,27 @@
           <w:szCs w:val="24"/>
           <w:lang w:val="en-US"/>
         </w:rPr>
-        <w:t>(S.l.):</w:t>
+        <w:t>(</w:t>
+      </w:r>
+      <w:proofErr w:type="spellStart"/>
+      <w:r>
+        <w:rPr>
+          <w:rFonts w:ascii="Times New Roman" w:hAnsi="Times New Roman" w:cs="Times New Roman"/>
+          <w:sz w:val="24"/>
+          <w:szCs w:val="24"/>
+          <w:lang w:val="en-US"/>
+        </w:rPr>
+        <w:t>S.l.</w:t>
+      </w:r>
+      <w:proofErr w:type="spellEnd"/>
+      <w:r>
+        <w:rPr>
+          <w:rFonts w:ascii="Times New Roman" w:hAnsi="Times New Roman" w:cs="Times New Roman"/>
+          <w:sz w:val="24"/>
+          <w:szCs w:val="24"/>
+          <w:lang w:val="en-US"/>
+        </w:rPr>
+        <w:t>):</w:t>
       </w:r>
       <w:r>
         <w:rPr>
@@ -16068,7 +16569,29 @@
           <w:szCs w:val="24"/>
           <w:lang w:val="en-US"/>
         </w:rPr>
-        <w:t>(s.n.).</w:t>
+        <w:t>(</w:t>
+      </w:r>
+      <w:proofErr w:type="spellStart"/>
+      <w:r>
+        <w:rPr>
+          <w:rFonts w:ascii="Times New Roman" w:hAnsi="Times New Roman" w:cs="Times New Roman"/>
+          <w:w w:val="95"/>
+          <w:sz w:val="24"/>
+          <w:szCs w:val="24"/>
+          <w:lang w:val="en-US"/>
+        </w:rPr>
+        <w:t>s.n</w:t>
+      </w:r>
+      <w:proofErr w:type="spellEnd"/>
+      <w:r>
+        <w:rPr>
+          <w:rFonts w:ascii="Times New Roman" w:hAnsi="Times New Roman" w:cs="Times New Roman"/>
+          <w:w w:val="95"/>
+          <w:sz w:val="24"/>
+          <w:szCs w:val="24"/>
+          <w:lang w:val="en-US"/>
+        </w:rPr>
+        <w:t>.).</w:t>
       </w:r>
     </w:p>
     <w:p>
@@ -16877,7 +17400,27 @@
           <w:szCs w:val="24"/>
           <w:lang w:val="en-US"/>
         </w:rPr>
-        <w:t>(S.l.):</w:t>
+        <w:t>(</w:t>
+      </w:r>
+      <w:proofErr w:type="spellStart"/>
+      <w:r>
+        <w:rPr>
+          <w:rFonts w:ascii="Times New Roman" w:hAnsi="Times New Roman" w:cs="Times New Roman"/>
+          <w:sz w:val="24"/>
+          <w:szCs w:val="24"/>
+          <w:lang w:val="en-US"/>
+        </w:rPr>
+        <w:t>S.l.</w:t>
+      </w:r>
+      <w:proofErr w:type="spellEnd"/>
+      <w:r>
+        <w:rPr>
+          <w:rFonts w:ascii="Times New Roman" w:hAnsi="Times New Roman" w:cs="Times New Roman"/>
+          <w:sz w:val="24"/>
+          <w:szCs w:val="24"/>
+          <w:lang w:val="en-US"/>
+        </w:rPr>
+        <w:t>):</w:t>
       </w:r>
       <w:r>
         <w:rPr>
@@ -18456,7 +18999,29 @@
           <w:szCs w:val="24"/>
           <w:lang w:val="en-US"/>
         </w:rPr>
-        <w:t>(S.l.):</w:t>
+        <w:t>(</w:t>
+      </w:r>
+      <w:proofErr w:type="spellStart"/>
+      <w:r>
+        <w:rPr>
+          <w:rFonts w:ascii="Times New Roman" w:hAnsi="Times New Roman" w:cs="Times New Roman"/>
+          <w:w w:val="105"/>
+          <w:sz w:val="24"/>
+          <w:szCs w:val="24"/>
+          <w:lang w:val="en-US"/>
+        </w:rPr>
+        <w:t>S.l.</w:t>
+      </w:r>
+      <w:proofErr w:type="spellEnd"/>
+      <w:r>
+        <w:rPr>
+          <w:rFonts w:ascii="Times New Roman" w:hAnsi="Times New Roman" w:cs="Times New Roman"/>
+          <w:w w:val="105"/>
+          <w:sz w:val="24"/>
+          <w:szCs w:val="24"/>
+          <w:lang w:val="en-US"/>
+        </w:rPr>
+        <w:t>):</w:t>
       </w:r>
       <w:r>
         <w:rPr>
@@ -18714,6 +19279,7 @@
         </w:rPr>
         <w:t xml:space="preserve"> </w:t>
       </w:r>
+      <w:proofErr w:type="spellStart"/>
       <w:r>
         <w:rPr>
           <w:rFonts w:ascii="Times New Roman" w:hAnsi="Times New Roman" w:cs="Times New Roman"/>
@@ -18722,7 +19288,18 @@
           <w:szCs w:val="24"/>
           <w:lang w:val="en-US"/>
         </w:rPr>
-        <w:t>Yzerbyt,</w:t>
+        <w:t>Yzerbyt</w:t>
+      </w:r>
+      <w:proofErr w:type="spellEnd"/>
+      <w:r>
+        <w:rPr>
+          <w:rFonts w:ascii="Times New Roman" w:hAnsi="Times New Roman" w:cs="Times New Roman"/>
+          <w:w w:val="105"/>
+          <w:sz w:val="24"/>
+          <w:szCs w:val="24"/>
+          <w:lang w:val="en-US"/>
+        </w:rPr>
+        <w:t>,</w:t>
       </w:r>
       <w:r>
         <w:rPr>
@@ -18981,7 +19558,27 @@
           <w:sz w:val="24"/>
           <w:szCs w:val="24"/>
         </w:rPr>
-        <w:t>(S.l.):</w:t>
+        <w:t>(</w:t>
+      </w:r>
+      <w:proofErr w:type="spellStart"/>
+      <w:r>
+        <w:rPr>
+          <w:rFonts w:ascii="Times New Roman" w:hAnsi="Times New Roman" w:cs="Times New Roman"/>
+          <w:w w:val="105"/>
+          <w:sz w:val="24"/>
+          <w:szCs w:val="24"/>
+        </w:rPr>
+        <w:t>S.l</w:t>
+      </w:r>
+      <w:proofErr w:type="spellEnd"/>
+      <w:r>
+        <w:rPr>
+          <w:rFonts w:ascii="Times New Roman" w:hAnsi="Times New Roman" w:cs="Times New Roman"/>
+          <w:w w:val="105"/>
+          <w:sz w:val="24"/>
+          <w:szCs w:val="24"/>
+        </w:rPr>
+        <w:t>.):</w:t>
       </w:r>
       <w:r>
         <w:rPr>
@@ -19031,6 +19628,7 @@
         </w:rPr>
         <w:t xml:space="preserve"> </w:t>
       </w:r>
+      <w:proofErr w:type="spellStart"/>
       <w:r>
         <w:rPr>
           <w:rFonts w:ascii="Times New Roman" w:hAnsi="Times New Roman" w:cs="Times New Roman"/>
@@ -19038,7 +19636,17 @@
           <w:sz w:val="24"/>
           <w:szCs w:val="24"/>
         </w:rPr>
-        <w:t>Superieur.</w:t>
+        <w:t>Superieur</w:t>
+      </w:r>
+      <w:proofErr w:type="spellEnd"/>
+      <w:r>
+        <w:rPr>
+          <w:rFonts w:ascii="Times New Roman" w:hAnsi="Times New Roman" w:cs="Times New Roman"/>
+          <w:w w:val="105"/>
+          <w:sz w:val="24"/>
+          <w:szCs w:val="24"/>
+        </w:rPr>
+        <w:t>.</w:t>
       </w:r>
     </w:p>
     <w:p>
@@ -19231,14 +19839,65 @@
           <w:lang w:val="en-US"/>
         </w:rPr>
       </w:pPr>
-      <w:r>
-        <w:rPr>
-          <w:rFonts w:ascii="Times New Roman" w:hAnsi="Times New Roman" w:cs="Times New Roman"/>
-          <w:sz w:val="24"/>
-          <w:szCs w:val="24"/>
-          <w:lang w:val="en-US"/>
-        </w:rPr>
-        <w:t>Keselman, H. J., Algina, J., &amp; Kowalchuk, R. K. (2001). The analysis of repeated measures</w:t>
+      <w:proofErr w:type="spellStart"/>
+      <w:r>
+        <w:rPr>
+          <w:rFonts w:ascii="Times New Roman" w:hAnsi="Times New Roman" w:cs="Times New Roman"/>
+          <w:sz w:val="24"/>
+          <w:szCs w:val="24"/>
+          <w:lang w:val="en-US"/>
+        </w:rPr>
+        <w:t>Keselman</w:t>
+      </w:r>
+      <w:proofErr w:type="spellEnd"/>
+      <w:r>
+        <w:rPr>
+          <w:rFonts w:ascii="Times New Roman" w:hAnsi="Times New Roman" w:cs="Times New Roman"/>
+          <w:sz w:val="24"/>
+          <w:szCs w:val="24"/>
+          <w:lang w:val="en-US"/>
+        </w:rPr>
+        <w:t xml:space="preserve">, H. J., </w:t>
+      </w:r>
+      <w:proofErr w:type="spellStart"/>
+      <w:r>
+        <w:rPr>
+          <w:rFonts w:ascii="Times New Roman" w:hAnsi="Times New Roman" w:cs="Times New Roman"/>
+          <w:sz w:val="24"/>
+          <w:szCs w:val="24"/>
+          <w:lang w:val="en-US"/>
+        </w:rPr>
+        <w:t>Algina</w:t>
+      </w:r>
+      <w:proofErr w:type="spellEnd"/>
+      <w:r>
+        <w:rPr>
+          <w:rFonts w:ascii="Times New Roman" w:hAnsi="Times New Roman" w:cs="Times New Roman"/>
+          <w:sz w:val="24"/>
+          <w:szCs w:val="24"/>
+          <w:lang w:val="en-US"/>
+        </w:rPr>
+        <w:t xml:space="preserve">, J., &amp; </w:t>
+      </w:r>
+      <w:proofErr w:type="spellStart"/>
+      <w:r>
+        <w:rPr>
+          <w:rFonts w:ascii="Times New Roman" w:hAnsi="Times New Roman" w:cs="Times New Roman"/>
+          <w:sz w:val="24"/>
+          <w:szCs w:val="24"/>
+          <w:lang w:val="en-US"/>
+        </w:rPr>
+        <w:t>Kowalchuk</w:t>
+      </w:r>
+      <w:proofErr w:type="spellEnd"/>
+      <w:r>
+        <w:rPr>
+          <w:rFonts w:ascii="Times New Roman" w:hAnsi="Times New Roman" w:cs="Times New Roman"/>
+          <w:sz w:val="24"/>
+          <w:szCs w:val="24"/>
+          <w:lang w:val="en-US"/>
+        </w:rPr>
+        <w:t>, R. K. (2001). The analysis of repeated measures</w:t>
       </w:r>
       <w:r>
         <w:rPr>
@@ -19532,12 +20191,53 @@
           <w:lang w:val="en-US"/>
         </w:rPr>
       </w:pPr>
-      <w:r>
-        <w:rPr>
-          <w:rFonts w:ascii="Times New Roman" w:hAnsi="Times New Roman" w:cs="Times New Roman"/>
-          <w:lang w:val="en-US"/>
-        </w:rPr>
-        <w:t>Keselman, H. J., Algina, J., Lix, L. M., Wilcox, R. R., &amp; Deering, K. N. (2008). A generally</w:t>
+      <w:proofErr w:type="spellStart"/>
+      <w:r>
+        <w:rPr>
+          <w:rFonts w:ascii="Times New Roman" w:hAnsi="Times New Roman" w:cs="Times New Roman"/>
+          <w:lang w:val="en-US"/>
+        </w:rPr>
+        <w:t>Keselman</w:t>
+      </w:r>
+      <w:proofErr w:type="spellEnd"/>
+      <w:r>
+        <w:rPr>
+          <w:rFonts w:ascii="Times New Roman" w:hAnsi="Times New Roman" w:cs="Times New Roman"/>
+          <w:lang w:val="en-US"/>
+        </w:rPr>
+        <w:t xml:space="preserve">, H. J., </w:t>
+      </w:r>
+      <w:proofErr w:type="spellStart"/>
+      <w:r>
+        <w:rPr>
+          <w:rFonts w:ascii="Times New Roman" w:hAnsi="Times New Roman" w:cs="Times New Roman"/>
+          <w:lang w:val="en-US"/>
+        </w:rPr>
+        <w:t>Algina</w:t>
+      </w:r>
+      <w:proofErr w:type="spellEnd"/>
+      <w:r>
+        <w:rPr>
+          <w:rFonts w:ascii="Times New Roman" w:hAnsi="Times New Roman" w:cs="Times New Roman"/>
+          <w:lang w:val="en-US"/>
+        </w:rPr>
+        <w:t xml:space="preserve">, J., </w:t>
+      </w:r>
+      <w:proofErr w:type="spellStart"/>
+      <w:r>
+        <w:rPr>
+          <w:rFonts w:ascii="Times New Roman" w:hAnsi="Times New Roman" w:cs="Times New Roman"/>
+          <w:lang w:val="en-US"/>
+        </w:rPr>
+        <w:t>Lix</w:t>
+      </w:r>
+      <w:proofErr w:type="spellEnd"/>
+      <w:r>
+        <w:rPr>
+          <w:rFonts w:ascii="Times New Roman" w:hAnsi="Times New Roman" w:cs="Times New Roman"/>
+          <w:lang w:val="en-US"/>
+        </w:rPr>
+        <w:t>, L. M., Wilcox, R. R., &amp; Deering, K. N. (2008). A generally</w:t>
       </w:r>
       <w:r>
         <w:rPr>
@@ -19676,13 +20376,23 @@
           <w:lang w:val="en-US"/>
         </w:rPr>
       </w:pPr>
-      <w:r>
-        <w:rPr>
-          <w:rFonts w:ascii="Times New Roman" w:hAnsi="Times New Roman" w:cs="Times New Roman"/>
-          <w:w w:val="95"/>
-          <w:lang w:val="en-US"/>
-        </w:rPr>
-        <w:t>Keselman,</w:t>
+      <w:proofErr w:type="spellStart"/>
+      <w:r>
+        <w:rPr>
+          <w:rFonts w:ascii="Times New Roman" w:hAnsi="Times New Roman" w:cs="Times New Roman"/>
+          <w:w w:val="95"/>
+          <w:lang w:val="en-US"/>
+        </w:rPr>
+        <w:t>Keselman</w:t>
+      </w:r>
+      <w:proofErr w:type="spellEnd"/>
+      <w:r>
+        <w:rPr>
+          <w:rFonts w:ascii="Times New Roman" w:hAnsi="Times New Roman" w:cs="Times New Roman"/>
+          <w:w w:val="95"/>
+          <w:lang w:val="en-US"/>
+        </w:rPr>
+        <w:t>,</w:t>
       </w:r>
       <w:r>
         <w:rPr>
@@ -19727,13 +20437,23 @@
         </w:rPr>
         <w:t xml:space="preserve"> </w:t>
       </w:r>
-      <w:r>
-        <w:rPr>
-          <w:rFonts w:ascii="Times New Roman" w:hAnsi="Times New Roman" w:cs="Times New Roman"/>
-          <w:w w:val="95"/>
-          <w:lang w:val="en-US"/>
-        </w:rPr>
-        <w:t>Huberty,</w:t>
+      <w:proofErr w:type="spellStart"/>
+      <w:r>
+        <w:rPr>
+          <w:rFonts w:ascii="Times New Roman" w:hAnsi="Times New Roman" w:cs="Times New Roman"/>
+          <w:w w:val="95"/>
+          <w:lang w:val="en-US"/>
+        </w:rPr>
+        <w:t>Huberty</w:t>
+      </w:r>
+      <w:proofErr w:type="spellEnd"/>
+      <w:r>
+        <w:rPr>
+          <w:rFonts w:ascii="Times New Roman" w:hAnsi="Times New Roman" w:cs="Times New Roman"/>
+          <w:w w:val="95"/>
+          <w:lang w:val="en-US"/>
+        </w:rPr>
+        <w:t>,</w:t>
       </w:r>
       <w:r>
         <w:rPr>
@@ -19778,13 +20498,23 @@
         </w:rPr>
         <w:t xml:space="preserve"> </w:t>
       </w:r>
-      <w:r>
-        <w:rPr>
-          <w:rFonts w:ascii="Times New Roman" w:hAnsi="Times New Roman" w:cs="Times New Roman"/>
-          <w:w w:val="95"/>
-          <w:lang w:val="en-US"/>
-        </w:rPr>
-        <w:t>Lix,</w:t>
+      <w:proofErr w:type="spellStart"/>
+      <w:r>
+        <w:rPr>
+          <w:rFonts w:ascii="Times New Roman" w:hAnsi="Times New Roman" w:cs="Times New Roman"/>
+          <w:w w:val="95"/>
+          <w:lang w:val="en-US"/>
+        </w:rPr>
+        <w:t>Lix</w:t>
+      </w:r>
+      <w:proofErr w:type="spellEnd"/>
+      <w:r>
+        <w:rPr>
+          <w:rFonts w:ascii="Times New Roman" w:hAnsi="Times New Roman" w:cs="Times New Roman"/>
+          <w:w w:val="95"/>
+          <w:lang w:val="en-US"/>
+        </w:rPr>
+        <w:t>,</w:t>
       </w:r>
       <w:r>
         <w:rPr>
@@ -19863,13 +20593,23 @@
         </w:rPr>
         <w:t xml:space="preserve"> </w:t>
       </w:r>
-      <w:r>
-        <w:rPr>
-          <w:rFonts w:ascii="Times New Roman" w:hAnsi="Times New Roman" w:cs="Times New Roman"/>
-          <w:w w:val="95"/>
-          <w:lang w:val="en-US"/>
-        </w:rPr>
-        <w:t>Cribbie,</w:t>
+      <w:proofErr w:type="spellStart"/>
+      <w:r>
+        <w:rPr>
+          <w:rFonts w:ascii="Times New Roman" w:hAnsi="Times New Roman" w:cs="Times New Roman"/>
+          <w:w w:val="95"/>
+          <w:lang w:val="en-US"/>
+        </w:rPr>
+        <w:t>Cribbie</w:t>
+      </w:r>
+      <w:proofErr w:type="spellEnd"/>
+      <w:r>
+        <w:rPr>
+          <w:rFonts w:ascii="Times New Roman" w:hAnsi="Times New Roman" w:cs="Times New Roman"/>
+          <w:w w:val="95"/>
+          <w:lang w:val="en-US"/>
+        </w:rPr>
+        <w:t>,</w:t>
       </w:r>
       <w:r>
         <w:rPr>
@@ -19953,7 +20693,47 @@
           <w:w w:val="95"/>
           <w:lang w:val="en-US"/>
         </w:rPr>
-        <w:t xml:space="preserve"> Kowalchuk, R.K., Lowman, L.L., Petoskey, M.D., Keselman, J.C., &amp; Levin, J.R.</w:t>
+        <w:t xml:space="preserve"> </w:t>
+      </w:r>
+      <w:proofErr w:type="spellStart"/>
+      <w:r>
+        <w:rPr>
+          <w:rFonts w:ascii="Times New Roman" w:hAnsi="Times New Roman" w:cs="Times New Roman"/>
+          <w:color w:val="FF0000"/>
+          <w:w w:val="95"/>
+          <w:lang w:val="en-US"/>
+        </w:rPr>
+        <w:t>Kowalchuk</w:t>
+      </w:r>
+      <w:proofErr w:type="spellEnd"/>
+      <w:r>
+        <w:rPr>
+          <w:rFonts w:ascii="Times New Roman" w:hAnsi="Times New Roman" w:cs="Times New Roman"/>
+          <w:color w:val="FF0000"/>
+          <w:w w:val="95"/>
+          <w:lang w:val="en-US"/>
+        </w:rPr>
+        <w:t xml:space="preserve">, R.K., Lowman, L.L., Petoskey, M.D., </w:t>
+      </w:r>
+      <w:proofErr w:type="spellStart"/>
+      <w:r>
+        <w:rPr>
+          <w:rFonts w:ascii="Times New Roman" w:hAnsi="Times New Roman" w:cs="Times New Roman"/>
+          <w:color w:val="FF0000"/>
+          <w:w w:val="95"/>
+          <w:lang w:val="en-US"/>
+        </w:rPr>
+        <w:t>Keselman</w:t>
+      </w:r>
+      <w:proofErr w:type="spellEnd"/>
+      <w:r>
+        <w:rPr>
+          <w:rFonts w:ascii="Times New Roman" w:hAnsi="Times New Roman" w:cs="Times New Roman"/>
+          <w:color w:val="FF0000"/>
+          <w:w w:val="95"/>
+          <w:lang w:val="en-US"/>
+        </w:rPr>
+        <w:t>, J.C., &amp; Levin, J.R.</w:t>
       </w:r>
       <w:r>
         <w:rPr>
@@ -20345,12 +21125,21 @@
           <w:lang w:val="en-US"/>
         </w:rPr>
       </w:pPr>
-      <w:r>
-        <w:rPr>
-          <w:rFonts w:ascii="Times New Roman" w:hAnsi="Times New Roman" w:cs="Times New Roman"/>
-          <w:lang w:val="en-US"/>
-        </w:rPr>
-        <w:t xml:space="preserve">Keselman, H. J., &amp; Rogan, J. C. (1980). Repeated measures </w:t>
+      <w:proofErr w:type="spellStart"/>
+      <w:r>
+        <w:rPr>
+          <w:rFonts w:ascii="Times New Roman" w:hAnsi="Times New Roman" w:cs="Times New Roman"/>
+          <w:lang w:val="en-US"/>
+        </w:rPr>
+        <w:t>Keselman</w:t>
+      </w:r>
+      <w:proofErr w:type="spellEnd"/>
+      <w:r>
+        <w:rPr>
+          <w:rFonts w:ascii="Times New Roman" w:hAnsi="Times New Roman" w:cs="Times New Roman"/>
+          <w:lang w:val="en-US"/>
+        </w:rPr>
+        <w:t xml:space="preserve">, H. J., &amp; Rogan, J. C. (1980). Repeated measures </w:t>
       </w:r>
       <w:r>
         <w:rPr>
@@ -20585,13 +21374,23 @@
           <w:lang w:val="en-US"/>
         </w:rPr>
       </w:pPr>
-      <w:r>
-        <w:rPr>
-          <w:rFonts w:ascii="Times New Roman" w:hAnsi="Times New Roman" w:cs="Times New Roman"/>
-          <w:w w:val="95"/>
-          <w:lang w:val="en-US"/>
-        </w:rPr>
-        <w:t>Kulinskaya, E., &amp; Staudte, R. G. (2007). Confidence intervals for the standardized effect arising</w:t>
+      <w:proofErr w:type="spellStart"/>
+      <w:r>
+        <w:rPr>
+          <w:rFonts w:ascii="Times New Roman" w:hAnsi="Times New Roman" w:cs="Times New Roman"/>
+          <w:w w:val="95"/>
+          <w:lang w:val="en-US"/>
+        </w:rPr>
+        <w:t>Kulinskaya</w:t>
+      </w:r>
+      <w:proofErr w:type="spellEnd"/>
+      <w:r>
+        <w:rPr>
+          <w:rFonts w:ascii="Times New Roman" w:hAnsi="Times New Roman" w:cs="Times New Roman"/>
+          <w:w w:val="95"/>
+          <w:lang w:val="en-US"/>
+        </w:rPr>
+        <w:t>, E., &amp; Staudte, R. G. (2007). Confidence intervals for the standardized effect arising</w:t>
       </w:r>
       <w:r>
         <w:rPr>
@@ -20848,12 +21647,21 @@
           <w:lang w:val="en-US"/>
         </w:rPr>
       </w:pPr>
-      <w:r>
-        <w:rPr>
-          <w:rFonts w:ascii="Times New Roman" w:hAnsi="Times New Roman" w:cs="Times New Roman"/>
-          <w:lang w:val="en-US"/>
-        </w:rPr>
-        <w:t>Lakens, D. (2013). Calculating and reporting effect sizes to facilitate cumulative science: a</w:t>
+      <w:proofErr w:type="spellStart"/>
+      <w:r>
+        <w:rPr>
+          <w:rFonts w:ascii="Times New Roman" w:hAnsi="Times New Roman" w:cs="Times New Roman"/>
+          <w:lang w:val="en-US"/>
+        </w:rPr>
+        <w:t>Lakens</w:t>
+      </w:r>
+      <w:proofErr w:type="spellEnd"/>
+      <w:r>
+        <w:rPr>
+          <w:rFonts w:ascii="Times New Roman" w:hAnsi="Times New Roman" w:cs="Times New Roman"/>
+          <w:lang w:val="en-US"/>
+        </w:rPr>
+        <w:t>, D. (2013). Calculating and reporting effect sizes to facilitate cumulative science: a</w:t>
       </w:r>
       <w:r>
         <w:rPr>
@@ -21088,12 +21896,37 @@
           <w:lang w:val="en-US"/>
         </w:rPr>
       </w:pPr>
-      <w:r>
-        <w:rPr>
-          <w:rFonts w:ascii="Times New Roman" w:hAnsi="Times New Roman" w:cs="Times New Roman"/>
-          <w:lang w:val="en-US"/>
-        </w:rPr>
-        <w:t>Lakens, D. (2016, 9 décembre). The 20% Statistician: TOST equivalence testing R package</w:t>
+      <w:proofErr w:type="spellStart"/>
+      <w:r>
+        <w:rPr>
+          <w:rFonts w:ascii="Times New Roman" w:hAnsi="Times New Roman" w:cs="Times New Roman"/>
+          <w:lang w:val="en-US"/>
+        </w:rPr>
+        <w:t>Lakens</w:t>
+      </w:r>
+      <w:proofErr w:type="spellEnd"/>
+      <w:r>
+        <w:rPr>
+          <w:rFonts w:ascii="Times New Roman" w:hAnsi="Times New Roman" w:cs="Times New Roman"/>
+          <w:lang w:val="en-US"/>
+        </w:rPr>
+        <w:t xml:space="preserve">, D. (2016, 9 </w:t>
+      </w:r>
+      <w:proofErr w:type="spellStart"/>
+      <w:r>
+        <w:rPr>
+          <w:rFonts w:ascii="Times New Roman" w:hAnsi="Times New Roman" w:cs="Times New Roman"/>
+          <w:lang w:val="en-US"/>
+        </w:rPr>
+        <w:t>décembre</w:t>
+      </w:r>
+      <w:proofErr w:type="spellEnd"/>
+      <w:r>
+        <w:rPr>
+          <w:rFonts w:ascii="Times New Roman" w:hAnsi="Times New Roman" w:cs="Times New Roman"/>
+          <w:lang w:val="en-US"/>
+        </w:rPr>
+        <w:t>). The 20% Statistician: TOST equivalence testing R package</w:t>
       </w:r>
       <w:r>
         <w:rPr>
@@ -21108,7 +21941,23 @@
           <w:rFonts w:ascii="Times New Roman" w:hAnsi="Times New Roman" w:cs="Times New Roman"/>
           <w:lang w:val="en-US"/>
         </w:rPr>
-        <w:t xml:space="preserve">(TOSTER) and spreadsheet. The 20% Statistician. Repéré à </w:t>
+        <w:t xml:space="preserve">(TOSTER) and spreadsheet. The 20% Statistician. </w:t>
+      </w:r>
+      <w:proofErr w:type="spellStart"/>
+      <w:r>
+        <w:rPr>
+          <w:rFonts w:ascii="Times New Roman" w:hAnsi="Times New Roman" w:cs="Times New Roman"/>
+          <w:lang w:val="en-US"/>
+        </w:rPr>
+        <w:t>Repéré</w:t>
+      </w:r>
+      <w:proofErr w:type="spellEnd"/>
+      <w:r>
+        <w:rPr>
+          <w:rFonts w:ascii="Times New Roman" w:hAnsi="Times New Roman" w:cs="Times New Roman"/>
+          <w:lang w:val="en-US"/>
+        </w:rPr>
+        <w:t xml:space="preserve"> à </w:t>
       </w:r>
       <w:hyperlink r:id="rId44" w:history="1">
         <w:r>
@@ -21150,14 +21999,25 @@
           <w:lang w:val="en-US"/>
         </w:rPr>
       </w:pPr>
-      <w:r>
-        <w:rPr>
-          <w:rFonts w:ascii="Times New Roman" w:hAnsi="Times New Roman" w:cs="Times New Roman"/>
-          <w:sz w:val="24"/>
-          <w:szCs w:val="24"/>
-          <w:lang w:val="en-US"/>
-        </w:rPr>
-        <w:t xml:space="preserve">Lakens, D. (2017). Equivalence tests: A practical primer for </w:t>
+      <w:proofErr w:type="spellStart"/>
+      <w:r>
+        <w:rPr>
+          <w:rFonts w:ascii="Times New Roman" w:hAnsi="Times New Roman" w:cs="Times New Roman"/>
+          <w:sz w:val="24"/>
+          <w:szCs w:val="24"/>
+          <w:lang w:val="en-US"/>
+        </w:rPr>
+        <w:t>Lakens</w:t>
+      </w:r>
+      <w:proofErr w:type="spellEnd"/>
+      <w:r>
+        <w:rPr>
+          <w:rFonts w:ascii="Times New Roman" w:hAnsi="Times New Roman" w:cs="Times New Roman"/>
+          <w:sz w:val="24"/>
+          <w:szCs w:val="24"/>
+          <w:lang w:val="en-US"/>
+        </w:rPr>
+        <w:t xml:space="preserve">, D. (2017). Equivalence tests: A practical primer for </w:t>
       </w:r>
       <w:r>
         <w:rPr>
@@ -21387,15 +22247,49 @@
           <w:lang w:val="en-US"/>
         </w:rPr>
       </w:pPr>
-      <w:r>
-        <w:rPr>
-          <w:rFonts w:ascii="Times New Roman" w:hAnsi="Times New Roman" w:cs="Times New Roman"/>
-          <w:w w:val="95"/>
-          <w:sz w:val="24"/>
-          <w:szCs w:val="24"/>
-          <w:lang w:val="en-US"/>
-        </w:rPr>
-        <w:t>Lakens, D., Scheel, A. M., &amp; Isager, P. M. (2018). Equivalence testing for psychological research:</w:t>
+      <w:proofErr w:type="spellStart"/>
+      <w:r>
+        <w:rPr>
+          <w:rFonts w:ascii="Times New Roman" w:hAnsi="Times New Roman" w:cs="Times New Roman"/>
+          <w:w w:val="95"/>
+          <w:sz w:val="24"/>
+          <w:szCs w:val="24"/>
+          <w:lang w:val="en-US"/>
+        </w:rPr>
+        <w:t>Lakens</w:t>
+      </w:r>
+      <w:proofErr w:type="spellEnd"/>
+      <w:r>
+        <w:rPr>
+          <w:rFonts w:ascii="Times New Roman" w:hAnsi="Times New Roman" w:cs="Times New Roman"/>
+          <w:w w:val="95"/>
+          <w:sz w:val="24"/>
+          <w:szCs w:val="24"/>
+          <w:lang w:val="en-US"/>
+        </w:rPr>
+        <w:t xml:space="preserve">, D., Scheel, A. M., &amp; </w:t>
+      </w:r>
+      <w:proofErr w:type="spellStart"/>
+      <w:r>
+        <w:rPr>
+          <w:rFonts w:ascii="Times New Roman" w:hAnsi="Times New Roman" w:cs="Times New Roman"/>
+          <w:w w:val="95"/>
+          <w:sz w:val="24"/>
+          <w:szCs w:val="24"/>
+          <w:lang w:val="en-US"/>
+        </w:rPr>
+        <w:t>Isager</w:t>
+      </w:r>
+      <w:proofErr w:type="spellEnd"/>
+      <w:r>
+        <w:rPr>
+          <w:rFonts w:ascii="Times New Roman" w:hAnsi="Times New Roman" w:cs="Times New Roman"/>
+          <w:w w:val="95"/>
+          <w:sz w:val="24"/>
+          <w:szCs w:val="24"/>
+          <w:lang w:val="en-US"/>
+        </w:rPr>
+        <w:t>, P. M. (2018). Equivalence testing for psychological research:</w:t>
       </w:r>
       <w:r>
         <w:rPr>
@@ -22444,13 +23338,23 @@
           <w:lang w:val="en-US"/>
         </w:rPr>
       </w:pPr>
-      <w:r>
-        <w:rPr>
-          <w:rFonts w:ascii="Times New Roman" w:hAnsi="Times New Roman" w:cs="Times New Roman"/>
-          <w:w w:val="95"/>
-          <w:lang w:val="en-US"/>
-        </w:rPr>
-        <w:t>Meyners,</w:t>
+      <w:proofErr w:type="spellStart"/>
+      <w:r>
+        <w:rPr>
+          <w:rFonts w:ascii="Times New Roman" w:hAnsi="Times New Roman" w:cs="Times New Roman"/>
+          <w:w w:val="95"/>
+          <w:lang w:val="en-US"/>
+        </w:rPr>
+        <w:t>Meyners</w:t>
+      </w:r>
+      <w:proofErr w:type="spellEnd"/>
+      <w:r>
+        <w:rPr>
+          <w:rFonts w:ascii="Times New Roman" w:hAnsi="Times New Roman" w:cs="Times New Roman"/>
+          <w:w w:val="95"/>
+          <w:lang w:val="en-US"/>
+        </w:rPr>
+        <w:t>,</w:t>
       </w:r>
       <w:r>
         <w:rPr>
@@ -22721,14 +23625,25 @@
           <w:lang w:val="fr-BE"/>
         </w:rPr>
       </w:pPr>
-      <w:r>
-        <w:rPr>
-          <w:rFonts w:ascii="Times New Roman" w:hAnsi="Times New Roman" w:cs="Times New Roman"/>
-          <w:w w:val="95"/>
-          <w:lang w:val="en-US"/>
-        </w:rPr>
-        <w:t xml:space="preserve">Micceri, T. (1989). The unicorn, the normal curve, and other improbable creatures. </w:t>
-      </w:r>
+      <w:proofErr w:type="spellStart"/>
+      <w:r>
+        <w:rPr>
+          <w:rFonts w:ascii="Times New Roman" w:hAnsi="Times New Roman" w:cs="Times New Roman"/>
+          <w:w w:val="95"/>
+          <w:lang w:val="en-US"/>
+        </w:rPr>
+        <w:t>Micceri</w:t>
+      </w:r>
+      <w:proofErr w:type="spellEnd"/>
+      <w:r>
+        <w:rPr>
+          <w:rFonts w:ascii="Times New Roman" w:hAnsi="Times New Roman" w:cs="Times New Roman"/>
+          <w:w w:val="95"/>
+          <w:lang w:val="en-US"/>
+        </w:rPr>
+        <w:t xml:space="preserve">, T. (1989). The unicorn, the normal curve, and other improbable creatures. </w:t>
+      </w:r>
+      <w:proofErr w:type="spellStart"/>
       <w:r>
         <w:rPr>
           <w:rFonts w:ascii="Times New Roman" w:hAnsi="Times New Roman" w:cs="Times New Roman"/>
@@ -22738,6 +23653,7 @@
         </w:rPr>
         <w:t>Psychological</w:t>
       </w:r>
+      <w:proofErr w:type="spellEnd"/>
       <w:r>
         <w:rPr>
           <w:rFonts w:ascii="Times New Roman" w:hAnsi="Times New Roman" w:cs="Times New Roman"/>
@@ -22858,7 +23774,39 @@
           <w:rFonts w:ascii="Times New Roman" w:hAnsi="Times New Roman" w:cs="Times New Roman"/>
           <w:lang w:val="fr-BE"/>
         </w:rPr>
-        <w:t xml:space="preserve">Mills, L., Abdulla, E., &amp; Cribbie, R. (2010). </w:t>
+        <w:t xml:space="preserve">Mills, L., </w:t>
+      </w:r>
+      <w:proofErr w:type="spellStart"/>
+      <w:r>
+        <w:rPr>
+          <w:rFonts w:ascii="Times New Roman" w:hAnsi="Times New Roman" w:cs="Times New Roman"/>
+          <w:lang w:val="fr-BE"/>
+        </w:rPr>
+        <w:t>Abdulla</w:t>
+      </w:r>
+      <w:proofErr w:type="spellEnd"/>
+      <w:r>
+        <w:rPr>
+          <w:rFonts w:ascii="Times New Roman" w:hAnsi="Times New Roman" w:cs="Times New Roman"/>
+          <w:lang w:val="fr-BE"/>
+        </w:rPr>
+        <w:t xml:space="preserve">, E., &amp; </w:t>
+      </w:r>
+      <w:proofErr w:type="spellStart"/>
+      <w:r>
+        <w:rPr>
+          <w:rFonts w:ascii="Times New Roman" w:hAnsi="Times New Roman" w:cs="Times New Roman"/>
+          <w:lang w:val="fr-BE"/>
+        </w:rPr>
+        <w:t>Cribbie</w:t>
+      </w:r>
+      <w:proofErr w:type="spellEnd"/>
+      <w:r>
+        <w:rPr>
+          <w:rFonts w:ascii="Times New Roman" w:hAnsi="Times New Roman" w:cs="Times New Roman"/>
+          <w:lang w:val="fr-BE"/>
+        </w:rPr>
+        <w:t xml:space="preserve">, R. (2010). </w:t>
       </w:r>
       <w:r>
         <w:rPr>
@@ -22997,12 +23945,21 @@
         </w:rPr>
         <w:t xml:space="preserve"> </w:t>
       </w:r>
-      <w:r>
-        <w:rPr>
-          <w:rFonts w:ascii="Times New Roman" w:hAnsi="Times New Roman" w:cs="Times New Roman"/>
-          <w:lang w:val="en-US"/>
-        </w:rPr>
-        <w:t>Fraas,</w:t>
+      <w:proofErr w:type="spellStart"/>
+      <w:r>
+        <w:rPr>
+          <w:rFonts w:ascii="Times New Roman" w:hAnsi="Times New Roman" w:cs="Times New Roman"/>
+          <w:lang w:val="en-US"/>
+        </w:rPr>
+        <w:t>Fraas</w:t>
+      </w:r>
+      <w:proofErr w:type="spellEnd"/>
+      <w:r>
+        <w:rPr>
+          <w:rFonts w:ascii="Times New Roman" w:hAnsi="Times New Roman" w:cs="Times New Roman"/>
+          <w:lang w:val="en-US"/>
+        </w:rPr>
+        <w:t>,</w:t>
       </w:r>
       <w:r>
         <w:rPr>
@@ -23752,6 +24709,7 @@
         </w:rPr>
         <w:t xml:space="preserve"> </w:t>
       </w:r>
+      <w:proofErr w:type="spellStart"/>
       <w:r>
         <w:rPr>
           <w:rFonts w:ascii="Times New Roman" w:hAnsi="Times New Roman" w:cs="Times New Roman"/>
@@ -23760,6 +24718,7 @@
         </w:rPr>
         <w:t>Psychological</w:t>
       </w:r>
+      <w:proofErr w:type="spellEnd"/>
       <w:r>
         <w:rPr>
           <w:rFonts w:ascii="Times New Roman" w:hAnsi="Times New Roman" w:cs="Times New Roman"/>
@@ -23894,7 +24853,23 @@
           <w:rFonts w:ascii="Times New Roman" w:hAnsi="Times New Roman" w:cs="Times New Roman"/>
           <w:lang w:val="fr-BE"/>
         </w:rPr>
-        <w:t xml:space="preserve">W., &amp; Christianson, W. R. (2001). </w:t>
+        <w:t xml:space="preserve">W., &amp; </w:t>
+      </w:r>
+      <w:proofErr w:type="spellStart"/>
+      <w:r>
+        <w:rPr>
+          <w:rFonts w:ascii="Times New Roman" w:hAnsi="Times New Roman" w:cs="Times New Roman"/>
+          <w:lang w:val="fr-BE"/>
+        </w:rPr>
+        <w:t>Christianson</w:t>
+      </w:r>
+      <w:proofErr w:type="spellEnd"/>
+      <w:r>
+        <w:rPr>
+          <w:rFonts w:ascii="Times New Roman" w:hAnsi="Times New Roman" w:cs="Times New Roman"/>
+          <w:lang w:val="fr-BE"/>
+        </w:rPr>
+        <w:t xml:space="preserve">, W. R. (2001). </w:t>
       </w:r>
       <w:r>
         <w:rPr>
@@ -24684,6 +25659,7 @@
           <w:lang w:val="en-US"/>
         </w:rPr>
       </w:pPr>
+      <w:proofErr w:type="spellStart"/>
       <w:r>
         <w:rPr>
           <w:rFonts w:ascii="Times New Roman" w:hAnsi="Times New Roman" w:cs="Times New Roman"/>
@@ -24692,7 +25668,18 @@
           <w:szCs w:val="24"/>
           <w:lang w:val="fr-BE"/>
         </w:rPr>
-        <w:t xml:space="preserve">Prentice, D. A., &amp; Miller, D. T. (1992). </w:t>
+        <w:t>Prentice</w:t>
+      </w:r>
+      <w:proofErr w:type="spellEnd"/>
+      <w:r>
+        <w:rPr>
+          <w:rFonts w:ascii="Times New Roman" w:hAnsi="Times New Roman" w:cs="Times New Roman"/>
+          <w:w w:val="95"/>
+          <w:sz w:val="24"/>
+          <w:szCs w:val="24"/>
+          <w:lang w:val="fr-BE"/>
+        </w:rPr>
+        <w:t xml:space="preserve">, D. A., &amp; Miller, D. T. (1992). </w:t>
       </w:r>
       <w:r>
         <w:rPr>
@@ -24875,14 +25862,25 @@
           <w:lang w:val="en-US"/>
         </w:rPr>
       </w:pPr>
-      <w:r>
-        <w:rPr>
-          <w:rFonts w:ascii="Times New Roman" w:hAnsi="Times New Roman" w:cs="Times New Roman"/>
-          <w:sz w:val="24"/>
-          <w:szCs w:val="24"/>
-          <w:lang w:val="en-US"/>
-        </w:rPr>
-        <w:t>Quertemont,</w:t>
+      <w:proofErr w:type="spellStart"/>
+      <w:r>
+        <w:rPr>
+          <w:rFonts w:ascii="Times New Roman" w:hAnsi="Times New Roman" w:cs="Times New Roman"/>
+          <w:sz w:val="24"/>
+          <w:szCs w:val="24"/>
+          <w:lang w:val="en-US"/>
+        </w:rPr>
+        <w:t>Quertemont</w:t>
+      </w:r>
+      <w:proofErr w:type="spellEnd"/>
+      <w:r>
+        <w:rPr>
+          <w:rFonts w:ascii="Times New Roman" w:hAnsi="Times New Roman" w:cs="Times New Roman"/>
+          <w:sz w:val="24"/>
+          <w:szCs w:val="24"/>
+          <w:lang w:val="en-US"/>
+        </w:rPr>
+        <w:t>,</w:t>
       </w:r>
       <w:r>
         <w:rPr>
@@ -25103,6 +26101,7 @@
         </w:rPr>
         <w:t xml:space="preserve"> </w:t>
       </w:r>
+      <w:proofErr w:type="spellStart"/>
       <w:r>
         <w:rPr>
           <w:rFonts w:ascii="Times New Roman" w:hAnsi="Times New Roman" w:cs="Times New Roman"/>
@@ -25113,6 +26112,7 @@
         </w:rPr>
         <w:t>Psychologica</w:t>
       </w:r>
+      <w:proofErr w:type="spellEnd"/>
       <w:r>
         <w:rPr>
           <w:rFonts w:ascii="Times New Roman" w:hAnsi="Times New Roman" w:cs="Times New Roman"/>
@@ -25124,6 +26124,7 @@
         </w:rPr>
         <w:t xml:space="preserve"> </w:t>
       </w:r>
+      <w:proofErr w:type="spellStart"/>
       <w:r>
         <w:rPr>
           <w:rFonts w:ascii="Times New Roman" w:hAnsi="Times New Roman" w:cs="Times New Roman"/>
@@ -25134,6 +26135,7 @@
         </w:rPr>
         <w:t>Belgica</w:t>
       </w:r>
+      <w:proofErr w:type="spellEnd"/>
       <w:r>
         <w:rPr>
           <w:rFonts w:ascii="Times New Roman" w:hAnsi="Times New Roman" w:cs="Times New Roman"/>
@@ -25357,7 +26359,39 @@
           <w:rFonts w:ascii="Times New Roman" w:hAnsi="Times New Roman" w:cs="Times New Roman"/>
           <w:lang w:val="en-US"/>
         </w:rPr>
-        <w:t xml:space="preserve">Rasch, D., Kubinger, K. D., &amp; Moder, K. (2011). The two-sample </w:t>
+        <w:t xml:space="preserve">Rasch, D., </w:t>
+      </w:r>
+      <w:proofErr w:type="spellStart"/>
+      <w:r>
+        <w:rPr>
+          <w:rFonts w:ascii="Times New Roman" w:hAnsi="Times New Roman" w:cs="Times New Roman"/>
+          <w:lang w:val="en-US"/>
+        </w:rPr>
+        <w:t>Kubinger</w:t>
+      </w:r>
+      <w:proofErr w:type="spellEnd"/>
+      <w:r>
+        <w:rPr>
+          <w:rFonts w:ascii="Times New Roman" w:hAnsi="Times New Roman" w:cs="Times New Roman"/>
+          <w:lang w:val="en-US"/>
+        </w:rPr>
+        <w:t xml:space="preserve">, K. D., &amp; </w:t>
+      </w:r>
+      <w:proofErr w:type="spellStart"/>
+      <w:r>
+        <w:rPr>
+          <w:rFonts w:ascii="Times New Roman" w:hAnsi="Times New Roman" w:cs="Times New Roman"/>
+          <w:lang w:val="en-US"/>
+        </w:rPr>
+        <w:t>Moder</w:t>
+      </w:r>
+      <w:proofErr w:type="spellEnd"/>
+      <w:r>
+        <w:rPr>
+          <w:rFonts w:ascii="Times New Roman" w:hAnsi="Times New Roman" w:cs="Times New Roman"/>
+          <w:lang w:val="en-US"/>
+        </w:rPr>
+        <w:t xml:space="preserve">, K. (2011). The two-sample </w:t>
       </w:r>
       <w:r>
         <w:rPr>
@@ -25557,12 +26591,21 @@
           <w:lang w:val="en-US"/>
         </w:rPr>
       </w:pPr>
-      <w:r>
-        <w:rPr>
-          <w:rFonts w:ascii="Times New Roman" w:hAnsi="Times New Roman" w:cs="Times New Roman"/>
-          <w:lang w:val="en-US"/>
-        </w:rPr>
-        <w:t>Raviv,</w:t>
+      <w:proofErr w:type="spellStart"/>
+      <w:r>
+        <w:rPr>
+          <w:rFonts w:ascii="Times New Roman" w:hAnsi="Times New Roman" w:cs="Times New Roman"/>
+          <w:lang w:val="en-US"/>
+        </w:rPr>
+        <w:t>Raviv</w:t>
+      </w:r>
+      <w:proofErr w:type="spellEnd"/>
+      <w:r>
+        <w:rPr>
+          <w:rFonts w:ascii="Times New Roman" w:hAnsi="Times New Roman" w:cs="Times New Roman"/>
+          <w:lang w:val="en-US"/>
+        </w:rPr>
+        <w:t>,</w:t>
       </w:r>
       <w:r>
         <w:rPr>
@@ -25617,12 +26660,21 @@
         </w:rPr>
         <w:t xml:space="preserve"> </w:t>
       </w:r>
-      <w:r>
-        <w:rPr>
-          <w:rFonts w:ascii="Times New Roman" w:hAnsi="Times New Roman" w:cs="Times New Roman"/>
-          <w:lang w:val="en-US"/>
-        </w:rPr>
-        <w:t>juin).</w:t>
+      <w:proofErr w:type="spellStart"/>
+      <w:r>
+        <w:rPr>
+          <w:rFonts w:ascii="Times New Roman" w:hAnsi="Times New Roman" w:cs="Times New Roman"/>
+          <w:lang w:val="en-US"/>
+        </w:rPr>
+        <w:t>juin</w:t>
+      </w:r>
+      <w:proofErr w:type="spellEnd"/>
+      <w:r>
+        <w:rPr>
+          <w:rFonts w:ascii="Times New Roman" w:hAnsi="Times New Roman" w:cs="Times New Roman"/>
+          <w:lang w:val="en-US"/>
+        </w:rPr>
+        <w:t>).</w:t>
       </w:r>
       <w:r>
         <w:rPr>
@@ -25677,6 +26729,7 @@
         </w:rPr>
         <w:t xml:space="preserve"> </w:t>
       </w:r>
+      <w:proofErr w:type="spellStart"/>
       <w:r>
         <w:rPr>
           <w:rFonts w:ascii="Times New Roman" w:hAnsi="Times New Roman" w:cs="Times New Roman"/>
@@ -25684,6 +26737,7 @@
         </w:rPr>
         <w:t>Repéré</w:t>
       </w:r>
+      <w:proofErr w:type="spellEnd"/>
       <w:r>
         <w:rPr>
           <w:rFonts w:ascii="Times New Roman" w:hAnsi="Times New Roman" w:cs="Times New Roman"/>
@@ -25764,7 +26818,23 @@
           <w:rFonts w:ascii="Times New Roman" w:hAnsi="Times New Roman" w:cs="Times New Roman"/>
           <w:lang w:val="en-US"/>
         </w:rPr>
-        <w:t xml:space="preserve">L., Howard, K. I., &amp; Vessey, </w:t>
+        <w:t xml:space="preserve">L., Howard, K. I., &amp; </w:t>
+      </w:r>
+      <w:proofErr w:type="spellStart"/>
+      <w:r>
+        <w:rPr>
+          <w:rFonts w:ascii="Times New Roman" w:hAnsi="Times New Roman" w:cs="Times New Roman"/>
+          <w:lang w:val="en-US"/>
+        </w:rPr>
+        <w:t>Vessey</w:t>
+      </w:r>
+      <w:proofErr w:type="spellEnd"/>
+      <w:r>
+        <w:rPr>
+          <w:rFonts w:ascii="Times New Roman" w:hAnsi="Times New Roman" w:cs="Times New Roman"/>
+          <w:lang w:val="en-US"/>
+        </w:rPr>
+        <w:t xml:space="preserve">, </w:t>
       </w:r>
       <w:r>
         <w:rPr>
@@ -26260,6 +27330,7 @@
           <w:lang w:val="en-US"/>
         </w:rPr>
       </w:pPr>
+      <w:proofErr w:type="spellStart"/>
       <w:r>
         <w:rPr>
           <w:rFonts w:ascii="Times New Roman" w:hAnsi="Times New Roman" w:cs="Times New Roman"/>
@@ -26268,7 +27339,18 @@
           <w:szCs w:val="24"/>
           <w:lang w:val="en-US"/>
         </w:rPr>
-        <w:t xml:space="preserve">Schuirmann, D. J. (1987). A comparison of the two one-sided tests </w:t>
+        <w:t>Schuirmann</w:t>
+      </w:r>
+      <w:proofErr w:type="spellEnd"/>
+      <w:r>
+        <w:rPr>
+          <w:rFonts w:ascii="Times New Roman" w:hAnsi="Times New Roman" w:cs="Times New Roman"/>
+          <w:spacing w:val="-1"/>
+          <w:sz w:val="24"/>
+          <w:szCs w:val="24"/>
+          <w:lang w:val="en-US"/>
+        </w:rPr>
+        <w:t xml:space="preserve">, D. J. (1987). A comparison of the two one-sided tests </w:t>
       </w:r>
       <w:r>
         <w:rPr>
@@ -26500,7 +27582,23 @@
           <w:rFonts w:ascii="Times New Roman" w:hAnsi="Times New Roman" w:cs="Times New Roman"/>
           <w:lang w:val="en-US"/>
         </w:rPr>
-        <w:t>Seaman, M. A., &amp; Serlin, R. C. (1998). Equivalence confidence intervals for two-group</w:t>
+        <w:t xml:space="preserve">Seaman, M. A., &amp; </w:t>
+      </w:r>
+      <w:proofErr w:type="spellStart"/>
+      <w:r>
+        <w:rPr>
+          <w:rFonts w:ascii="Times New Roman" w:hAnsi="Times New Roman" w:cs="Times New Roman"/>
+          <w:lang w:val="en-US"/>
+        </w:rPr>
+        <w:t>Serlin</w:t>
+      </w:r>
+      <w:proofErr w:type="spellEnd"/>
+      <w:r>
+        <w:rPr>
+          <w:rFonts w:ascii="Times New Roman" w:hAnsi="Times New Roman" w:cs="Times New Roman"/>
+          <w:lang w:val="en-US"/>
+        </w:rPr>
+        <w:t>, R. C. (1998). Equivalence confidence intervals for two-group</w:t>
       </w:r>
       <w:r>
         <w:rPr>
@@ -26854,15 +27952,27 @@
           <w:lang w:val="en-US"/>
         </w:rPr>
       </w:pPr>
-      <w:r>
-        <w:rPr>
-          <w:rFonts w:ascii="Times New Roman" w:hAnsi="Times New Roman" w:cs="Times New Roman"/>
-          <w:w w:val="95"/>
-          <w:sz w:val="24"/>
-          <w:szCs w:val="24"/>
-          <w:lang w:val="en-US"/>
-        </w:rPr>
-        <w:t xml:space="preserve">Simonsohn, U., Nelson, L. D., &amp; Simmons, J. P. (2014). P-curve: a key to the file-drawer. </w:t>
+      <w:proofErr w:type="spellStart"/>
+      <w:r>
+        <w:rPr>
+          <w:rFonts w:ascii="Times New Roman" w:hAnsi="Times New Roman" w:cs="Times New Roman"/>
+          <w:w w:val="95"/>
+          <w:sz w:val="24"/>
+          <w:szCs w:val="24"/>
+          <w:lang w:val="en-US"/>
+        </w:rPr>
+        <w:t>Simonsohn</w:t>
+      </w:r>
+      <w:proofErr w:type="spellEnd"/>
+      <w:r>
+        <w:rPr>
+          <w:rFonts w:ascii="Times New Roman" w:hAnsi="Times New Roman" w:cs="Times New Roman"/>
+          <w:w w:val="95"/>
+          <w:sz w:val="24"/>
+          <w:szCs w:val="24"/>
+          <w:lang w:val="en-US"/>
+        </w:rPr>
+        <w:t xml:space="preserve">, U., Nelson, L. D., &amp; Simmons, J. P. (2014). P-curve: a key to the file-drawer. </w:t>
       </w:r>
       <w:r>
         <w:rPr>
@@ -27642,14 +28752,25 @@
           <w:lang w:val="en-US"/>
         </w:rPr>
       </w:pPr>
-      <w:r>
-        <w:rPr>
-          <w:rFonts w:ascii="Times New Roman" w:hAnsi="Times New Roman" w:cs="Times New Roman"/>
-          <w:sz w:val="24"/>
-          <w:szCs w:val="24"/>
-          <w:lang w:val="en-US"/>
-        </w:rPr>
-        <w:t>Subedi, B. P. (2016). Using Likert type data in social science research: Confusion, issues and</w:t>
+      <w:proofErr w:type="spellStart"/>
+      <w:r>
+        <w:rPr>
+          <w:rFonts w:ascii="Times New Roman" w:hAnsi="Times New Roman" w:cs="Times New Roman"/>
+          <w:sz w:val="24"/>
+          <w:szCs w:val="24"/>
+          <w:lang w:val="en-US"/>
+        </w:rPr>
+        <w:t>Subedi</w:t>
+      </w:r>
+      <w:proofErr w:type="spellEnd"/>
+      <w:r>
+        <w:rPr>
+          <w:rFonts w:ascii="Times New Roman" w:hAnsi="Times New Roman" w:cs="Times New Roman"/>
+          <w:sz w:val="24"/>
+          <w:szCs w:val="24"/>
+          <w:lang w:val="en-US"/>
+        </w:rPr>
+        <w:t>, B. P. (2016). Using Likert type data in social science research: Confusion, issues and</w:t>
       </w:r>
       <w:r>
         <w:rPr>
@@ -27873,7 +28994,29 @@
           <w:szCs w:val="24"/>
           <w:lang w:val="en-US"/>
         </w:rPr>
-        <w:t xml:space="preserve">Sullivan, G. M., &amp; Feinn, R. (2012). Using effect size—or why the </w:t>
+        <w:t xml:space="preserve">Sullivan, G. M., &amp; </w:t>
+      </w:r>
+      <w:proofErr w:type="spellStart"/>
+      <w:r>
+        <w:rPr>
+          <w:rFonts w:ascii="Times New Roman" w:hAnsi="Times New Roman" w:cs="Times New Roman"/>
+          <w:w w:val="95"/>
+          <w:sz w:val="24"/>
+          <w:szCs w:val="24"/>
+          <w:lang w:val="en-US"/>
+        </w:rPr>
+        <w:t>Feinn</w:t>
+      </w:r>
+      <w:proofErr w:type="spellEnd"/>
+      <w:r>
+        <w:rPr>
+          <w:rFonts w:ascii="Times New Roman" w:hAnsi="Times New Roman" w:cs="Times New Roman"/>
+          <w:w w:val="95"/>
+          <w:sz w:val="24"/>
+          <w:szCs w:val="24"/>
+          <w:lang w:val="en-US"/>
+        </w:rPr>
+        <w:t xml:space="preserve">, R. (2012). Using effect size—or why the </w:t>
       </w:r>
       <w:r>
         <w:rPr>
@@ -28801,14 +29944,45 @@
           <w:lang w:val="en-US"/>
         </w:rPr>
       </w:pPr>
-      <w:r>
-        <w:rPr>
-          <w:rFonts w:ascii="Times New Roman" w:hAnsi="Times New Roman" w:cs="Times New Roman"/>
-          <w:sz w:val="24"/>
-          <w:szCs w:val="24"/>
-          <w:lang w:val="en-US"/>
-        </w:rPr>
-        <w:t xml:space="preserve">Wackerly, D. D., Mendenhall, W., &amp; Scheaffer, R. L. (2008). </w:t>
+      <w:proofErr w:type="spellStart"/>
+      <w:r>
+        <w:rPr>
+          <w:rFonts w:ascii="Times New Roman" w:hAnsi="Times New Roman" w:cs="Times New Roman"/>
+          <w:sz w:val="24"/>
+          <w:szCs w:val="24"/>
+          <w:lang w:val="en-US"/>
+        </w:rPr>
+        <w:t>Wackerly</w:t>
+      </w:r>
+      <w:proofErr w:type="spellEnd"/>
+      <w:r>
+        <w:rPr>
+          <w:rFonts w:ascii="Times New Roman" w:hAnsi="Times New Roman" w:cs="Times New Roman"/>
+          <w:sz w:val="24"/>
+          <w:szCs w:val="24"/>
+          <w:lang w:val="en-US"/>
+        </w:rPr>
+        <w:t xml:space="preserve">, D. D., Mendenhall, W., &amp; </w:t>
+      </w:r>
+      <w:proofErr w:type="spellStart"/>
+      <w:r>
+        <w:rPr>
+          <w:rFonts w:ascii="Times New Roman" w:hAnsi="Times New Roman" w:cs="Times New Roman"/>
+          <w:sz w:val="24"/>
+          <w:szCs w:val="24"/>
+          <w:lang w:val="en-US"/>
+        </w:rPr>
+        <w:t>Scheaffer</w:t>
+      </w:r>
+      <w:proofErr w:type="spellEnd"/>
+      <w:r>
+        <w:rPr>
+          <w:rFonts w:ascii="Times New Roman" w:hAnsi="Times New Roman" w:cs="Times New Roman"/>
+          <w:sz w:val="24"/>
+          <w:szCs w:val="24"/>
+          <w:lang w:val="en-US"/>
+        </w:rPr>
+        <w:t xml:space="preserve">, R. L. (2008). </w:t>
       </w:r>
       <w:r>
         <w:rPr>
@@ -29060,6 +30234,7 @@
         </w:rPr>
         <w:t xml:space="preserve"> </w:t>
       </w:r>
+      <w:proofErr w:type="spellStart"/>
       <w:r>
         <w:rPr>
           <w:rFonts w:ascii="Times New Roman" w:hAnsi="Times New Roman" w:cs="Times New Roman"/>
@@ -29068,6 +30243,7 @@
         </w:rPr>
         <w:t>Biometrika</w:t>
       </w:r>
+      <w:proofErr w:type="spellEnd"/>
       <w:r>
         <w:rPr>
           <w:rFonts w:ascii="Times New Roman" w:hAnsi="Times New Roman" w:cs="Times New Roman"/>
@@ -29982,7 +31158,29 @@
           <w:szCs w:val="24"/>
           <w:lang w:val="en-US"/>
         </w:rPr>
-        <w:t>(S.l.):</w:t>
+        <w:t>(</w:t>
+      </w:r>
+      <w:proofErr w:type="spellStart"/>
+      <w:r>
+        <w:rPr>
+          <w:rFonts w:ascii="Times New Roman" w:hAnsi="Times New Roman" w:cs="Times New Roman"/>
+          <w:w w:val="105"/>
+          <w:sz w:val="24"/>
+          <w:szCs w:val="24"/>
+          <w:lang w:val="en-US"/>
+        </w:rPr>
+        <w:t>S.l.</w:t>
+      </w:r>
+      <w:proofErr w:type="spellEnd"/>
+      <w:r>
+        <w:rPr>
+          <w:rFonts w:ascii="Times New Roman" w:hAnsi="Times New Roman" w:cs="Times New Roman"/>
+          <w:w w:val="105"/>
+          <w:sz w:val="24"/>
+          <w:szCs w:val="24"/>
+          <w:lang w:val="en-US"/>
+        </w:rPr>
+        <w:t>):</w:t>
       </w:r>
       <w:r>
         <w:rPr>
@@ -30113,7 +31311,29 @@
           <w:szCs w:val="24"/>
           <w:lang w:val="en-US"/>
         </w:rPr>
-        <w:t>(S.l.):</w:t>
+        <w:t>(</w:t>
+      </w:r>
+      <w:proofErr w:type="spellStart"/>
+      <w:r>
+        <w:rPr>
+          <w:rFonts w:ascii="Times New Roman" w:hAnsi="Times New Roman" w:cs="Times New Roman"/>
+          <w:w w:val="105"/>
+          <w:sz w:val="24"/>
+          <w:szCs w:val="24"/>
+          <w:lang w:val="en-US"/>
+        </w:rPr>
+        <w:t>S.l.</w:t>
+      </w:r>
+      <w:proofErr w:type="spellEnd"/>
+      <w:r>
+        <w:rPr>
+          <w:rFonts w:ascii="Times New Roman" w:hAnsi="Times New Roman" w:cs="Times New Roman"/>
+          <w:w w:val="105"/>
+          <w:sz w:val="24"/>
+          <w:szCs w:val="24"/>
+          <w:lang w:val="en-US"/>
+        </w:rPr>
+        <w:t>):</w:t>
       </w:r>
       <w:r>
         <w:rPr>
@@ -30568,7 +31788,27 @@
           <w:szCs w:val="24"/>
           <w:lang w:val="en-US"/>
         </w:rPr>
-        <w:t>Yuan, K.-H., Bentler, P. M., &amp; Chan, W. (2004). Structural equation modeling with heavy</w:t>
+        <w:t xml:space="preserve">Yuan, K.-H., </w:t>
+      </w:r>
+      <w:proofErr w:type="spellStart"/>
+      <w:r>
+        <w:rPr>
+          <w:rFonts w:ascii="Times New Roman" w:hAnsi="Times New Roman" w:cs="Times New Roman"/>
+          <w:sz w:val="24"/>
+          <w:szCs w:val="24"/>
+          <w:lang w:val="en-US"/>
+        </w:rPr>
+        <w:t>Bentler</w:t>
+      </w:r>
+      <w:proofErr w:type="spellEnd"/>
+      <w:r>
+        <w:rPr>
+          <w:rFonts w:ascii="Times New Roman" w:hAnsi="Times New Roman" w:cs="Times New Roman"/>
+          <w:sz w:val="24"/>
+          <w:szCs w:val="24"/>
+          <w:lang w:val="en-US"/>
+        </w:rPr>
+        <w:t>, P. M., &amp; Chan, W. (2004). Structural equation modeling with heavy</w:t>
       </w:r>
       <w:r>
         <w:rPr>
@@ -31002,6 +32242,7 @@
         </w:rPr>
         <w:t xml:space="preserve"> </w:t>
       </w:r>
+      <w:proofErr w:type="spellStart"/>
       <w:r>
         <w:rPr>
           <w:rFonts w:ascii="Times New Roman" w:hAnsi="Times New Roman" w:cs="Times New Roman"/>
@@ -31011,6 +32252,7 @@
         </w:rPr>
         <w:t>Mathematical</w:t>
       </w:r>
+      <w:proofErr w:type="spellEnd"/>
       <w:r>
         <w:rPr>
           <w:rFonts w:ascii="Times New Roman" w:hAnsi="Times New Roman" w:cs="Times New Roman"/>
@@ -31040,6 +32282,7 @@
         </w:rPr>
         <w:t xml:space="preserve"> </w:t>
       </w:r>
+      <w:proofErr w:type="spellStart"/>
       <w:r>
         <w:rPr>
           <w:rFonts w:ascii="Times New Roman" w:hAnsi="Times New Roman" w:cs="Times New Roman"/>
@@ -31049,6 +32292,7 @@
         </w:rPr>
         <w:t>Statistical</w:t>
       </w:r>
+      <w:proofErr w:type="spellEnd"/>
       <w:r>
         <w:rPr>
           <w:rFonts w:ascii="Times New Roman" w:hAnsi="Times New Roman" w:cs="Times New Roman"/>
@@ -31192,15 +32436,28 @@
         <w:annotationRef/>
       </w:r>
       <w:r>
-        <w:t>1) Vérifier tous les doi</w:t>
-      </w:r>
+        <w:t xml:space="preserve">1) Vérifier tous les </w:t>
+      </w:r>
+      <w:proofErr w:type="spellStart"/>
+      <w:r>
+        <w:t>doi</w:t>
+      </w:r>
+      <w:proofErr w:type="spellEnd"/>
     </w:p>
     <w:p>
       <w:pPr>
         <w:pStyle w:val="Commentaire"/>
       </w:pPr>
       <w:r>
-        <w:t>2) Vérifier les normes qui ne sont pas des articles (blog posts et articles)</w:t>
+        <w:t xml:space="preserve">2) Vérifier les normes qui ne sont pas des articles (blog </w:t>
+      </w:r>
+      <w:proofErr w:type="spellStart"/>
+      <w:r>
+        <w:t>posts</w:t>
+      </w:r>
+      <w:proofErr w:type="spellEnd"/>
+      <w:r>
+        <w:t xml:space="preserve"> et articles)</w:t>
       </w:r>
     </w:p>
     <w:p>
@@ -31208,7 +32465,15 @@
         <w:pStyle w:val="Commentaire"/>
       </w:pPr>
       <w:r>
-        <w:t>3) Niveau mise en page, essayer d’avoir des marges identiques à celles du pdf de la thèse</w:t>
+        <w:t xml:space="preserve">3) Niveau mise en page, essayer d’avoir des marges identiques à celles du </w:t>
+      </w:r>
+      <w:proofErr w:type="spellStart"/>
+      <w:r>
+        <w:t>pdf</w:t>
+      </w:r>
+      <w:proofErr w:type="spellEnd"/>
+      <w:r>
+        <w:t xml:space="preserve"> de la thèse</w:t>
       </w:r>
     </w:p>
   </w:comment>
@@ -31262,7 +32527,15 @@
         <w:t>Robert A.</w:t>
       </w:r>
       <w:r>
-        <w:t xml:space="preserve"> Greevy, Jr. (or j’en avais fait 2 auteurs^^) </w:t>
+        <w:t xml:space="preserve"> </w:t>
+      </w:r>
+      <w:proofErr w:type="spellStart"/>
+      <w:r>
+        <w:t>Greevy</w:t>
+      </w:r>
+      <w:proofErr w:type="spellEnd"/>
+      <w:r>
+        <w:t xml:space="preserve">, Jr. (or j’en avais fait 2 auteurs^^) </w:t>
       </w:r>
     </w:p>
   </w:comment>
@@ -31489,7 +32762,15 @@
         <w:annotationRef/>
       </w:r>
       <w:r>
-        <w:t>j’ai vérifié et effectivement pas de num entre ()</w:t>
+        <w:t xml:space="preserve">j’ai vérifié et effectivement pas de </w:t>
+      </w:r>
+      <w:proofErr w:type="spellStart"/>
+      <w:r>
+        <w:t>num</w:t>
+      </w:r>
+      <w:proofErr w:type="spellEnd"/>
+      <w:r>
+        <w:t xml:space="preserve"> entre ()</w:t>
       </w:r>
     </w:p>
   </w:comment>
@@ -31671,8 +32952,13 @@
         <w:t>espace</w:t>
       </w:r>
       <w:r>
-        <w:t>, pas trouvé de doi</w:t>
-      </w:r>
+        <w:t xml:space="preserve">, pas trouvé de </w:t>
+      </w:r>
+      <w:proofErr w:type="spellStart"/>
+      <w:r>
+        <w:t>doi</w:t>
+      </w:r>
+      <w:proofErr w:type="spellEnd"/>
       <w:r>
         <w:t> </w:t>
       </w:r>
@@ -31706,8 +32992,13 @@
         <w:annotationRef/>
       </w:r>
       <w:r>
-        <w:t>Il n’y a pas de doi</w:t>
-      </w:r>
+        <w:t xml:space="preserve">Il n’y a pas de </w:t>
+      </w:r>
+      <w:proofErr w:type="spellStart"/>
+      <w:r>
+        <w:t>doi</w:t>
+      </w:r>
+      <w:proofErr w:type="spellEnd"/>
     </w:p>
   </w:comment>
   <w:comment w:id="32" w:author="Marie Delacre" w:date="2021-09-06T13:00:00Z" w:initials="MD">

</xml_diff>